<commit_message>
Add tracking with code , new loading and new word file and context processor
</commit_message>
<xml_diff>
--- a/myapp/dock-form/template.docx
+++ b/myapp/dock-form/template.docx
@@ -252,19 +252,32 @@
                                 <w:rFonts w:cs="B Nazanin" w:hint="cs"/>
                                 <w:rtl/>
                               </w:rPr>
-                              <w:t xml:space="preserve">                نام پدر</w:t>
-                            </w:r>
-                            <w:r>
-                              <w:rPr>
-                                <w:rFonts w:cs="B Nazanin"/>
-                              </w:rPr>
-                              <w:t xml:space="preserve"> </w:t>
+                              <w:t xml:space="preserve"> </w:t>
+                            </w:r>
+                            <w:r>
+                              <w:rPr>
+                                <w:rFonts w:cs="B Nazanin"/>
+                              </w:rPr>
+                              <w:t xml:space="preserve">    </w:t>
                             </w:r>
                             <w:r>
                               <w:rPr>
                                 <w:rFonts w:cs="B Nazanin" w:hint="cs"/>
                                 <w:rtl/>
                               </w:rPr>
+                              <w:t>نام پدر</w:t>
+                            </w:r>
+                            <w:r>
+                              <w:rPr>
+                                <w:rFonts w:cs="B Nazanin"/>
+                              </w:rPr>
+                              <w:t xml:space="preserve"> </w:t>
+                            </w:r>
+                            <w:r>
+                              <w:rPr>
+                                <w:rFonts w:cs="B Nazanin" w:hint="cs"/>
+                                <w:rtl/>
+                              </w:rPr>
                               <w:t xml:space="preserve">:  </w:t>
                             </w:r>
                             <w:r>
@@ -279,12 +292,14 @@
                               </w:rPr>
                               <w:t xml:space="preserve"> </w:t>
                             </w:r>
+                            <w:proofErr w:type="spellStart"/>
                             <w:r>
                               <w:rPr>
                                 <w:rFonts w:cs="B Nazanin"/>
                               </w:rPr>
                               <w:t>fname</w:t>
                             </w:r>
+                            <w:proofErr w:type="spellEnd"/>
                             <w:r>
                               <w:rPr>
                                 <w:rFonts w:cs="B Nazanin"/>
@@ -302,131 +317,258 @@
                                 <w:rFonts w:cs="B Nazanin" w:hint="cs"/>
                                 <w:rtl/>
                               </w:rPr>
-                              <w:t xml:space="preserve">           کدملی</w:t>
-                            </w:r>
-                            <w:r>
-                              <w:rPr>
-                                <w:rFonts w:cs="B Nazanin"/>
-                              </w:rPr>
-                              <w:t xml:space="preserve"> </w:t>
+                              <w:t xml:space="preserve"> </w:t>
+                            </w:r>
+                            <w:r>
+                              <w:rPr>
+                                <w:rFonts w:cs="B Nazanin"/>
+                              </w:rPr>
+                              <w:t xml:space="preserve">   </w:t>
                             </w:r>
                             <w:r>
                               <w:rPr>
                                 <w:rFonts w:cs="B Nazanin" w:hint="cs"/>
                                 <w:rtl/>
                               </w:rPr>
+                              <w:t>کدملی</w:t>
+                            </w:r>
+                            <w:r>
+                              <w:rPr>
+                                <w:rFonts w:cs="B Nazanin"/>
+                              </w:rPr>
+                              <w:t xml:space="preserve"> </w:t>
+                            </w:r>
+                            <w:r>
+                              <w:rPr>
+                                <w:rFonts w:cs="B Nazanin" w:hint="cs"/>
+                                <w:rtl/>
+                              </w:rPr>
                               <w:t xml:space="preserve">: </w:t>
                             </w:r>
                             <w:r>
                               <w:rPr>
                                 <w:rFonts w:cs="B Nazanin"/>
                               </w:rPr>
-                              <w:t>{{nc_code}}</w:t>
+                              <w:t>{{</w:t>
+                            </w:r>
+                            <w:proofErr w:type="spellStart"/>
+                            <w:r>
+                              <w:rPr>
+                                <w:rFonts w:cs="B Nazanin"/>
+                              </w:rPr>
+                              <w:t>nc_code</w:t>
+                            </w:r>
+                            <w:proofErr w:type="spellEnd"/>
+                            <w:r>
+                              <w:rPr>
+                                <w:rFonts w:cs="B Nazanin"/>
+                              </w:rPr>
+                              <w:t>}}</w:t>
                             </w:r>
                             <w:r>
                               <w:rPr>
                                 <w:rFonts w:cs="B Nazanin" w:hint="cs"/>
                                 <w:rtl/>
                               </w:rPr>
+                              <w:t xml:space="preserve"> </w:t>
+                            </w:r>
+                            <w:r>
+                              <w:rPr>
+                                <w:rFonts w:cs="B Nazanin"/>
+                              </w:rPr>
+                              <w:t xml:space="preserve">   </w:t>
+                            </w:r>
+                            <w:r>
+                              <w:rPr>
+                                <w:rFonts w:cs="B Nazanin" w:hint="cs"/>
+                                <w:rtl/>
+                              </w:rPr>
+                              <w:t>شماره شناسنامه</w:t>
+                            </w:r>
+                            <w:r>
+                              <w:rPr>
+                                <w:rFonts w:cs="B Nazanin"/>
+                              </w:rPr>
+                              <w:t xml:space="preserve"> </w:t>
+                            </w:r>
+                            <w:r>
+                              <w:rPr>
+                                <w:rFonts w:cs="B Nazanin" w:hint="cs"/>
+                                <w:rtl/>
+                              </w:rPr>
+                              <w:t>:</w:t>
+                            </w:r>
+                            <w:r>
+                              <w:rPr>
+                                <w:rFonts w:cs="B Nazanin"/>
+                              </w:rPr>
+                              <w:t>{{</w:t>
+                            </w:r>
+                            <w:proofErr w:type="spellStart"/>
+                            <w:r>
+                              <w:rPr>
+                                <w:rFonts w:cs="B Nazanin"/>
+                              </w:rPr>
+                              <w:t>bc_number</w:t>
+                            </w:r>
+                            <w:proofErr w:type="spellEnd"/>
+                            <w:r>
+                              <w:rPr>
+                                <w:rFonts w:cs="B Nazanin"/>
+                              </w:rPr>
+                              <w:t>}}</w:t>
+                            </w:r>
+                            <w:r>
+                              <w:rPr>
+                                <w:rFonts w:cs="B Nazanin"/>
+                              </w:rPr>
+                              <w:t xml:space="preserve"> </w:t>
+                            </w:r>
+                          </w:p>
+                          <w:p>
+                            <w:pPr>
+                              <w:rPr>
+                                <w:rFonts w:cs="B Nazanin"/>
+                              </w:rPr>
+                            </w:pPr>
+                            <w:r>
+                              <w:rPr>
+                                <w:rFonts w:cs="B Nazanin" w:hint="cs"/>
+                                <w:rtl/>
+                              </w:rPr>
+                              <w:t>تاریخ تولد</w:t>
+                            </w:r>
+                            <w:r>
+                              <w:rPr>
+                                <w:rFonts w:cs="B Nazanin"/>
+                              </w:rPr>
+                              <w:t xml:space="preserve"> </w:t>
+                            </w:r>
+                            <w:r>
+                              <w:rPr>
+                                <w:rFonts w:cs="B Nazanin" w:hint="cs"/>
+                                <w:rtl/>
+                              </w:rPr>
+                              <w:t xml:space="preserve">: </w:t>
+                            </w:r>
+                            <w:r>
+                              <w:rPr>
+                                <w:rFonts w:cs="B Nazanin"/>
+                              </w:rPr>
+                              <w:t xml:space="preserve">                          {{birthday}}</w:t>
+                            </w:r>
+                            <w:r>
+                              <w:rPr>
+                                <w:rFonts w:cs="B Nazanin" w:hint="cs"/>
+                                <w:rtl/>
+                              </w:rPr>
+                              <w:t>شاره تلفن ثابت</w:t>
+                            </w:r>
+                            <w:r>
+                              <w:rPr>
+                                <w:rFonts w:cs="B Nazanin"/>
+                              </w:rPr>
+                              <w:t xml:space="preserve"> </w:t>
+                            </w:r>
+                            <w:r>
+                              <w:rPr>
+                                <w:rFonts w:cs="B Nazanin" w:hint="cs"/>
+                                <w:rtl/>
+                              </w:rPr>
+                              <w:t xml:space="preserve">: </w:t>
+                            </w:r>
+                            <w:r>
+                              <w:rPr>
+                                <w:rFonts w:cs="B Nazanin"/>
+                              </w:rPr>
+                              <w:t>{{</w:t>
+                            </w:r>
+                            <w:proofErr w:type="spellStart"/>
+                            <w:r>
+                              <w:rPr>
+                                <w:rFonts w:cs="B Nazanin"/>
+                              </w:rPr>
+                              <w:t>lnumber</w:t>
+                            </w:r>
+                            <w:proofErr w:type="spellEnd"/>
+                            <w:r>
+                              <w:rPr>
+                                <w:rFonts w:cs="B Nazanin"/>
+                              </w:rPr>
+                              <w:t>}}</w:t>
+                            </w:r>
+                            <w:r>
+                              <w:rPr>
+                                <w:rFonts w:cs="B Nazanin" w:hint="cs"/>
+                                <w:rtl/>
+                              </w:rPr>
+                              <w:t xml:space="preserve">                           شماره تلفن همراه:</w:t>
+                            </w:r>
+                            <w:r>
+                              <w:rPr>
+                                <w:rFonts w:cs="B Nazanin"/>
+                              </w:rPr>
+                              <w:t>{{</w:t>
+                            </w:r>
+                            <w:proofErr w:type="spellStart"/>
+                            <w:r>
+                              <w:rPr>
+                                <w:rFonts w:cs="B Nazanin"/>
+                              </w:rPr>
+                              <w:t>mnumber</w:t>
+                            </w:r>
+                            <w:proofErr w:type="spellEnd"/>
+                            <w:r>
+                              <w:rPr>
+                                <w:rFonts w:cs="B Nazanin"/>
+                              </w:rPr>
+                              <w:t>}}</w:t>
+                            </w:r>
+                          </w:p>
+                          <w:p>
+                            <w:pPr>
+                              <w:rPr>
+                                <w:rFonts w:cs="B Nazanin"/>
+                              </w:rPr>
+                            </w:pPr>
+                            <w:r>
+                              <w:rPr>
+                                <w:rFonts w:cs="B Nazanin" w:hint="cs"/>
+                                <w:rtl/>
+                              </w:rPr>
+                              <w:t>آدرس</w:t>
+                            </w:r>
+                            <w:r>
+                              <w:rPr>
+                                <w:rFonts w:cs="B Nazanin"/>
+                              </w:rPr>
+                              <w:t xml:space="preserve"> </w:t>
+                            </w:r>
+                            <w:r>
+                              <w:rPr>
+                                <w:rFonts w:cs="B Nazanin" w:hint="cs"/>
+                                <w:rtl/>
+                              </w:rPr>
+                              <w:t>:</w:t>
+                            </w:r>
+                            <w:r>
+                              <w:rPr>
+                                <w:rFonts w:cs="B Nazanin"/>
+                              </w:rPr>
                               <w:t xml:space="preserve">     </w:t>
                             </w:r>
                             <w:r>
                               <w:rPr>
                                 <w:rFonts w:cs="B Nazanin"/>
                               </w:rPr>
-                              <w:t xml:space="preserve">  </w:t>
+                              <w:t>{{address}}</w:t>
                             </w:r>
                             <w:r>
                               <w:rPr>
                                 <w:rFonts w:cs="B Nazanin" w:hint="cs"/>
                                 <w:rtl/>
                               </w:rPr>
-                              <w:t xml:space="preserve">    شماره شناسنامه</w:t>
-                            </w:r>
-                            <w:r>
-                              <w:rPr>
-                                <w:rFonts w:cs="B Nazanin"/>
-                              </w:rPr>
-                              <w:t xml:space="preserve"> </w:t>
-                            </w:r>
-                            <w:r>
-                              <w:rPr>
-                                <w:rFonts w:cs="B Nazanin" w:hint="cs"/>
-                                <w:rtl/>
-                              </w:rPr>
-                              <w:t>:</w:t>
-                            </w:r>
-                            <w:r>
-                              <w:rPr>
-                                <w:rFonts w:cs="B Nazanin"/>
-                              </w:rPr>
-                              <w:t>{{bc_number}}</w:t>
-                            </w:r>
-                          </w:p>
-                          <w:p>
-                            <w:pPr>
-                              <w:rPr>
-                                <w:rFonts w:cs="B Nazanin"/>
-                              </w:rPr>
-                            </w:pPr>
-                            <w:r>
-                              <w:rPr>
-                                <w:rFonts w:cs="B Nazanin" w:hint="cs"/>
-                                <w:rtl/>
-                              </w:rPr>
-                              <w:t>تاریخ تولد</w:t>
-                            </w:r>
-                            <w:r>
-                              <w:rPr>
-                                <w:rFonts w:cs="B Nazanin"/>
-                              </w:rPr>
-                              <w:t xml:space="preserve"> </w:t>
-                            </w:r>
-                            <w:r>
-                              <w:rPr>
-                                <w:rFonts w:cs="B Nazanin" w:hint="cs"/>
-                                <w:rtl/>
-                              </w:rPr>
-                              <w:t xml:space="preserve">: </w:t>
-                            </w:r>
-                            <w:r>
-                              <w:rPr>
-                                <w:rFonts w:cs="B Nazanin"/>
-                              </w:rPr>
-                              <w:t xml:space="preserve">                              {{birthday}}</w:t>
-                            </w:r>
-                            <w:r>
-                              <w:rPr>
-                                <w:rFonts w:cs="B Nazanin" w:hint="cs"/>
-                                <w:rtl/>
-                              </w:rPr>
-                              <w:t>شاره تلفن ثابت</w:t>
-                            </w:r>
-                            <w:r>
-                              <w:rPr>
-                                <w:rFonts w:cs="B Nazanin"/>
-                              </w:rPr>
-                              <w:t xml:space="preserve"> </w:t>
-                            </w:r>
-                            <w:r>
-                              <w:rPr>
-                                <w:rFonts w:cs="B Nazanin" w:hint="cs"/>
-                                <w:rtl/>
-                              </w:rPr>
-                              <w:t xml:space="preserve">: </w:t>
-                            </w:r>
-                            <w:r>
-                              <w:rPr>
-                                <w:rFonts w:cs="B Nazanin"/>
-                              </w:rPr>
-                              <w:t>{{lnumber}}</w:t>
-                            </w:r>
-                            <w:r>
-                              <w:rPr>
-                                <w:rFonts w:cs="B Nazanin" w:hint="cs"/>
-                                <w:rtl/>
-                              </w:rPr>
-                              <w:t xml:space="preserve">                                   شماره تلفن همراه:</w:t>
+                              <w:t>کدپستی</w:t>
                             </w:r>
                             <w:r>
                               <w:rPr>
@@ -434,69 +576,19 @@
                               </w:rPr>
                               <w:t>{{</w:t>
                             </w:r>
-                            <w:r>
-                              <w:rPr>
-                                <w:rFonts w:cs="B Nazanin"/>
-                              </w:rPr>
-                              <w:t>mnumber</w:t>
-                            </w:r>
-                            <w:r>
-                              <w:rPr>
-                                <w:rFonts w:cs="B Nazanin"/>
-                              </w:rPr>
-                              <w:t>}}</w:t>
-                            </w:r>
-                          </w:p>
-                          <w:p>
-                            <w:pPr>
-                              <w:rPr>
-                                <w:rFonts w:cs="B Nazanin"/>
-                              </w:rPr>
-                            </w:pPr>
-                            <w:r>
-                              <w:rPr>
-                                <w:rFonts w:cs="B Nazanin" w:hint="cs"/>
-                                <w:rtl/>
-                              </w:rPr>
-                              <w:t>آدرس</w:t>
-                            </w:r>
-                            <w:r>
-                              <w:rPr>
-                                <w:rFonts w:cs="B Nazanin"/>
-                              </w:rPr>
-                              <w:t xml:space="preserve"> </w:t>
-                            </w:r>
-                            <w:r>
-                              <w:rPr>
-                                <w:rFonts w:cs="B Nazanin" w:hint="cs"/>
-                                <w:rtl/>
-                              </w:rPr>
-                              <w:t>:</w:t>
-                            </w:r>
-                            <w:r>
-                              <w:rPr>
-                                <w:rFonts w:cs="B Nazanin"/>
-                              </w:rPr>
-                              <w:t xml:space="preserve">     </w:t>
-                            </w:r>
-                            <w:r>
-                              <w:rPr>
-                                <w:rFonts w:cs="B Nazanin"/>
-                              </w:rPr>
-                              <w:t>{{address}}</w:t>
-                            </w:r>
-                            <w:r>
-                              <w:rPr>
-                                <w:rFonts w:cs="B Nazanin" w:hint="cs"/>
-                                <w:rtl/>
-                              </w:rPr>
-                              <w:t>کدپستی</w:t>
-                            </w:r>
-                            <w:r>
-                              <w:rPr>
-                                <w:rFonts w:cs="B Nazanin"/>
-                              </w:rPr>
-                              <w:t xml:space="preserve">{{cpost}}  : </w:t>
+                            <w:proofErr w:type="spellStart"/>
+                            <w:r>
+                              <w:rPr>
+                                <w:rFonts w:cs="B Nazanin"/>
+                              </w:rPr>
+                              <w:t>cpost</w:t>
+                            </w:r>
+                            <w:proofErr w:type="spellEnd"/>
+                            <w:r>
+                              <w:rPr>
+                                <w:rFonts w:cs="B Nazanin"/>
+                              </w:rPr>
+                              <w:t xml:space="preserve">}}  : </w:t>
                             </w:r>
                           </w:p>
                           <w:p>
@@ -621,19 +713,32 @@
                           <w:rFonts w:cs="B Nazanin" w:hint="cs"/>
                           <w:rtl/>
                         </w:rPr>
-                        <w:t xml:space="preserve">                نام پدر</w:t>
-                      </w:r>
-                      <w:r>
-                        <w:rPr>
-                          <w:rFonts w:cs="B Nazanin"/>
-                        </w:rPr>
-                        <w:t xml:space="preserve"> </w:t>
+                        <w:t xml:space="preserve"> </w:t>
+                      </w:r>
+                      <w:r>
+                        <w:rPr>
+                          <w:rFonts w:cs="B Nazanin"/>
+                        </w:rPr>
+                        <w:t xml:space="preserve">    </w:t>
                       </w:r>
                       <w:r>
                         <w:rPr>
                           <w:rFonts w:cs="B Nazanin" w:hint="cs"/>
                           <w:rtl/>
                         </w:rPr>
+                        <w:t>نام پدر</w:t>
+                      </w:r>
+                      <w:r>
+                        <w:rPr>
+                          <w:rFonts w:cs="B Nazanin"/>
+                        </w:rPr>
+                        <w:t xml:space="preserve"> </w:t>
+                      </w:r>
+                      <w:r>
+                        <w:rPr>
+                          <w:rFonts w:cs="B Nazanin" w:hint="cs"/>
+                          <w:rtl/>
+                        </w:rPr>
                         <w:t xml:space="preserve">:  </w:t>
                       </w:r>
                       <w:r>
@@ -648,12 +753,14 @@
                         </w:rPr>
                         <w:t xml:space="preserve"> </w:t>
                       </w:r>
+                      <w:proofErr w:type="spellStart"/>
                       <w:r>
                         <w:rPr>
                           <w:rFonts w:cs="B Nazanin"/>
                         </w:rPr>
                         <w:t>fname</w:t>
                       </w:r>
+                      <w:proofErr w:type="spellEnd"/>
                       <w:r>
                         <w:rPr>
                           <w:rFonts w:cs="B Nazanin"/>
@@ -671,131 +778,258 @@
                           <w:rFonts w:cs="B Nazanin" w:hint="cs"/>
                           <w:rtl/>
                         </w:rPr>
-                        <w:t xml:space="preserve">           کدملی</w:t>
-                      </w:r>
-                      <w:r>
-                        <w:rPr>
-                          <w:rFonts w:cs="B Nazanin"/>
-                        </w:rPr>
-                        <w:t xml:space="preserve"> </w:t>
+                        <w:t xml:space="preserve"> </w:t>
+                      </w:r>
+                      <w:r>
+                        <w:rPr>
+                          <w:rFonts w:cs="B Nazanin"/>
+                        </w:rPr>
+                        <w:t xml:space="preserve">   </w:t>
                       </w:r>
                       <w:r>
                         <w:rPr>
                           <w:rFonts w:cs="B Nazanin" w:hint="cs"/>
                           <w:rtl/>
                         </w:rPr>
+                        <w:t>کدملی</w:t>
+                      </w:r>
+                      <w:r>
+                        <w:rPr>
+                          <w:rFonts w:cs="B Nazanin"/>
+                        </w:rPr>
+                        <w:t xml:space="preserve"> </w:t>
+                      </w:r>
+                      <w:r>
+                        <w:rPr>
+                          <w:rFonts w:cs="B Nazanin" w:hint="cs"/>
+                          <w:rtl/>
+                        </w:rPr>
                         <w:t xml:space="preserve">: </w:t>
                       </w:r>
                       <w:r>
                         <w:rPr>
                           <w:rFonts w:cs="B Nazanin"/>
                         </w:rPr>
-                        <w:t>{{nc_code}}</w:t>
+                        <w:t>{{</w:t>
+                      </w:r>
+                      <w:proofErr w:type="spellStart"/>
+                      <w:r>
+                        <w:rPr>
+                          <w:rFonts w:cs="B Nazanin"/>
+                        </w:rPr>
+                        <w:t>nc_code</w:t>
+                      </w:r>
+                      <w:proofErr w:type="spellEnd"/>
+                      <w:r>
+                        <w:rPr>
+                          <w:rFonts w:cs="B Nazanin"/>
+                        </w:rPr>
+                        <w:t>}}</w:t>
                       </w:r>
                       <w:r>
                         <w:rPr>
                           <w:rFonts w:cs="B Nazanin" w:hint="cs"/>
                           <w:rtl/>
                         </w:rPr>
+                        <w:t xml:space="preserve"> </w:t>
+                      </w:r>
+                      <w:r>
+                        <w:rPr>
+                          <w:rFonts w:cs="B Nazanin"/>
+                        </w:rPr>
+                        <w:t xml:space="preserve">   </w:t>
+                      </w:r>
+                      <w:r>
+                        <w:rPr>
+                          <w:rFonts w:cs="B Nazanin" w:hint="cs"/>
+                          <w:rtl/>
+                        </w:rPr>
+                        <w:t>شماره شناسنامه</w:t>
+                      </w:r>
+                      <w:r>
+                        <w:rPr>
+                          <w:rFonts w:cs="B Nazanin"/>
+                        </w:rPr>
+                        <w:t xml:space="preserve"> </w:t>
+                      </w:r>
+                      <w:r>
+                        <w:rPr>
+                          <w:rFonts w:cs="B Nazanin" w:hint="cs"/>
+                          <w:rtl/>
+                        </w:rPr>
+                        <w:t>:</w:t>
+                      </w:r>
+                      <w:r>
+                        <w:rPr>
+                          <w:rFonts w:cs="B Nazanin"/>
+                        </w:rPr>
+                        <w:t>{{</w:t>
+                      </w:r>
+                      <w:proofErr w:type="spellStart"/>
+                      <w:r>
+                        <w:rPr>
+                          <w:rFonts w:cs="B Nazanin"/>
+                        </w:rPr>
+                        <w:t>bc_number</w:t>
+                      </w:r>
+                      <w:proofErr w:type="spellEnd"/>
+                      <w:r>
+                        <w:rPr>
+                          <w:rFonts w:cs="B Nazanin"/>
+                        </w:rPr>
+                        <w:t>}}</w:t>
+                      </w:r>
+                      <w:r>
+                        <w:rPr>
+                          <w:rFonts w:cs="B Nazanin"/>
+                        </w:rPr>
+                        <w:t xml:space="preserve"> </w:t>
+                      </w:r>
+                    </w:p>
+                    <w:p>
+                      <w:pPr>
+                        <w:rPr>
+                          <w:rFonts w:cs="B Nazanin"/>
+                        </w:rPr>
+                      </w:pPr>
+                      <w:r>
+                        <w:rPr>
+                          <w:rFonts w:cs="B Nazanin" w:hint="cs"/>
+                          <w:rtl/>
+                        </w:rPr>
+                        <w:t>تاریخ تولد</w:t>
+                      </w:r>
+                      <w:r>
+                        <w:rPr>
+                          <w:rFonts w:cs="B Nazanin"/>
+                        </w:rPr>
+                        <w:t xml:space="preserve"> </w:t>
+                      </w:r>
+                      <w:r>
+                        <w:rPr>
+                          <w:rFonts w:cs="B Nazanin" w:hint="cs"/>
+                          <w:rtl/>
+                        </w:rPr>
+                        <w:t xml:space="preserve">: </w:t>
+                      </w:r>
+                      <w:r>
+                        <w:rPr>
+                          <w:rFonts w:cs="B Nazanin"/>
+                        </w:rPr>
+                        <w:t xml:space="preserve">                          {{birthday}}</w:t>
+                      </w:r>
+                      <w:r>
+                        <w:rPr>
+                          <w:rFonts w:cs="B Nazanin" w:hint="cs"/>
+                          <w:rtl/>
+                        </w:rPr>
+                        <w:t>شاره تلفن ثابت</w:t>
+                      </w:r>
+                      <w:r>
+                        <w:rPr>
+                          <w:rFonts w:cs="B Nazanin"/>
+                        </w:rPr>
+                        <w:t xml:space="preserve"> </w:t>
+                      </w:r>
+                      <w:r>
+                        <w:rPr>
+                          <w:rFonts w:cs="B Nazanin" w:hint="cs"/>
+                          <w:rtl/>
+                        </w:rPr>
+                        <w:t xml:space="preserve">: </w:t>
+                      </w:r>
+                      <w:r>
+                        <w:rPr>
+                          <w:rFonts w:cs="B Nazanin"/>
+                        </w:rPr>
+                        <w:t>{{</w:t>
+                      </w:r>
+                      <w:proofErr w:type="spellStart"/>
+                      <w:r>
+                        <w:rPr>
+                          <w:rFonts w:cs="B Nazanin"/>
+                        </w:rPr>
+                        <w:t>lnumber</w:t>
+                      </w:r>
+                      <w:proofErr w:type="spellEnd"/>
+                      <w:r>
+                        <w:rPr>
+                          <w:rFonts w:cs="B Nazanin"/>
+                        </w:rPr>
+                        <w:t>}}</w:t>
+                      </w:r>
+                      <w:r>
+                        <w:rPr>
+                          <w:rFonts w:cs="B Nazanin" w:hint="cs"/>
+                          <w:rtl/>
+                        </w:rPr>
+                        <w:t xml:space="preserve">                           شماره تلفن همراه:</w:t>
+                      </w:r>
+                      <w:r>
+                        <w:rPr>
+                          <w:rFonts w:cs="B Nazanin"/>
+                        </w:rPr>
+                        <w:t>{{</w:t>
+                      </w:r>
+                      <w:proofErr w:type="spellStart"/>
+                      <w:r>
+                        <w:rPr>
+                          <w:rFonts w:cs="B Nazanin"/>
+                        </w:rPr>
+                        <w:t>mnumber</w:t>
+                      </w:r>
+                      <w:proofErr w:type="spellEnd"/>
+                      <w:r>
+                        <w:rPr>
+                          <w:rFonts w:cs="B Nazanin"/>
+                        </w:rPr>
+                        <w:t>}}</w:t>
+                      </w:r>
+                    </w:p>
+                    <w:p>
+                      <w:pPr>
+                        <w:rPr>
+                          <w:rFonts w:cs="B Nazanin"/>
+                        </w:rPr>
+                      </w:pPr>
+                      <w:r>
+                        <w:rPr>
+                          <w:rFonts w:cs="B Nazanin" w:hint="cs"/>
+                          <w:rtl/>
+                        </w:rPr>
+                        <w:t>آدرس</w:t>
+                      </w:r>
+                      <w:r>
+                        <w:rPr>
+                          <w:rFonts w:cs="B Nazanin"/>
+                        </w:rPr>
+                        <w:t xml:space="preserve"> </w:t>
+                      </w:r>
+                      <w:r>
+                        <w:rPr>
+                          <w:rFonts w:cs="B Nazanin" w:hint="cs"/>
+                          <w:rtl/>
+                        </w:rPr>
+                        <w:t>:</w:t>
+                      </w:r>
+                      <w:r>
+                        <w:rPr>
+                          <w:rFonts w:cs="B Nazanin"/>
+                        </w:rPr>
                         <w:t xml:space="preserve">     </w:t>
                       </w:r>
                       <w:r>
                         <w:rPr>
                           <w:rFonts w:cs="B Nazanin"/>
                         </w:rPr>
-                        <w:t xml:space="preserve">  </w:t>
+                        <w:t>{{address}}</w:t>
                       </w:r>
                       <w:r>
                         <w:rPr>
                           <w:rFonts w:cs="B Nazanin" w:hint="cs"/>
                           <w:rtl/>
                         </w:rPr>
-                        <w:t xml:space="preserve">    شماره شناسنامه</w:t>
-                      </w:r>
-                      <w:r>
-                        <w:rPr>
-                          <w:rFonts w:cs="B Nazanin"/>
-                        </w:rPr>
-                        <w:t xml:space="preserve"> </w:t>
-                      </w:r>
-                      <w:r>
-                        <w:rPr>
-                          <w:rFonts w:cs="B Nazanin" w:hint="cs"/>
-                          <w:rtl/>
-                        </w:rPr>
-                        <w:t>:</w:t>
-                      </w:r>
-                      <w:r>
-                        <w:rPr>
-                          <w:rFonts w:cs="B Nazanin"/>
-                        </w:rPr>
-                        <w:t>{{bc_number}}</w:t>
-                      </w:r>
-                    </w:p>
-                    <w:p>
-                      <w:pPr>
-                        <w:rPr>
-                          <w:rFonts w:cs="B Nazanin"/>
-                        </w:rPr>
-                      </w:pPr>
-                      <w:r>
-                        <w:rPr>
-                          <w:rFonts w:cs="B Nazanin" w:hint="cs"/>
-                          <w:rtl/>
-                        </w:rPr>
-                        <w:t>تاریخ تولد</w:t>
-                      </w:r>
-                      <w:r>
-                        <w:rPr>
-                          <w:rFonts w:cs="B Nazanin"/>
-                        </w:rPr>
-                        <w:t xml:space="preserve"> </w:t>
-                      </w:r>
-                      <w:r>
-                        <w:rPr>
-                          <w:rFonts w:cs="B Nazanin" w:hint="cs"/>
-                          <w:rtl/>
-                        </w:rPr>
-                        <w:t xml:space="preserve">: </w:t>
-                      </w:r>
-                      <w:r>
-                        <w:rPr>
-                          <w:rFonts w:cs="B Nazanin"/>
-                        </w:rPr>
-                        <w:t xml:space="preserve">                              {{birthday}}</w:t>
-                      </w:r>
-                      <w:r>
-                        <w:rPr>
-                          <w:rFonts w:cs="B Nazanin" w:hint="cs"/>
-                          <w:rtl/>
-                        </w:rPr>
-                        <w:t>شاره تلفن ثابت</w:t>
-                      </w:r>
-                      <w:r>
-                        <w:rPr>
-                          <w:rFonts w:cs="B Nazanin"/>
-                        </w:rPr>
-                        <w:t xml:space="preserve"> </w:t>
-                      </w:r>
-                      <w:r>
-                        <w:rPr>
-                          <w:rFonts w:cs="B Nazanin" w:hint="cs"/>
-                          <w:rtl/>
-                        </w:rPr>
-                        <w:t xml:space="preserve">: </w:t>
-                      </w:r>
-                      <w:r>
-                        <w:rPr>
-                          <w:rFonts w:cs="B Nazanin"/>
-                        </w:rPr>
-                        <w:t>{{lnumber}}</w:t>
-                      </w:r>
-                      <w:r>
-                        <w:rPr>
-                          <w:rFonts w:cs="B Nazanin" w:hint="cs"/>
-                          <w:rtl/>
-                        </w:rPr>
-                        <w:t xml:space="preserve">                                   شماره تلفن همراه:</w:t>
+                        <w:t>کدپستی</w:t>
                       </w:r>
                       <w:r>
                         <w:rPr>
@@ -803,69 +1037,19 @@
                         </w:rPr>
                         <w:t>{{</w:t>
                       </w:r>
-                      <w:r>
-                        <w:rPr>
-                          <w:rFonts w:cs="B Nazanin"/>
-                        </w:rPr>
-                        <w:t>mnumber</w:t>
-                      </w:r>
-                      <w:r>
-                        <w:rPr>
-                          <w:rFonts w:cs="B Nazanin"/>
-                        </w:rPr>
-                        <w:t>}}</w:t>
-                      </w:r>
-                    </w:p>
-                    <w:p>
-                      <w:pPr>
-                        <w:rPr>
-                          <w:rFonts w:cs="B Nazanin"/>
-                        </w:rPr>
-                      </w:pPr>
-                      <w:r>
-                        <w:rPr>
-                          <w:rFonts w:cs="B Nazanin" w:hint="cs"/>
-                          <w:rtl/>
-                        </w:rPr>
-                        <w:t>آدرس</w:t>
-                      </w:r>
-                      <w:r>
-                        <w:rPr>
-                          <w:rFonts w:cs="B Nazanin"/>
-                        </w:rPr>
-                        <w:t xml:space="preserve"> </w:t>
-                      </w:r>
-                      <w:r>
-                        <w:rPr>
-                          <w:rFonts w:cs="B Nazanin" w:hint="cs"/>
-                          <w:rtl/>
-                        </w:rPr>
-                        <w:t>:</w:t>
-                      </w:r>
-                      <w:r>
-                        <w:rPr>
-                          <w:rFonts w:cs="B Nazanin"/>
-                        </w:rPr>
-                        <w:t xml:space="preserve">     </w:t>
-                      </w:r>
-                      <w:r>
-                        <w:rPr>
-                          <w:rFonts w:cs="B Nazanin"/>
-                        </w:rPr>
-                        <w:t>{{address}}</w:t>
-                      </w:r>
-                      <w:r>
-                        <w:rPr>
-                          <w:rFonts w:cs="B Nazanin" w:hint="cs"/>
-                          <w:rtl/>
-                        </w:rPr>
-                        <w:t>کدپستی</w:t>
-                      </w:r>
-                      <w:r>
-                        <w:rPr>
-                          <w:rFonts w:cs="B Nazanin"/>
-                        </w:rPr>
-                        <w:t xml:space="preserve">{{cpost}}  : </w:t>
+                      <w:proofErr w:type="spellStart"/>
+                      <w:r>
+                        <w:rPr>
+                          <w:rFonts w:cs="B Nazanin"/>
+                        </w:rPr>
+                        <w:t>cpost</w:t>
+                      </w:r>
+                      <w:proofErr w:type="spellEnd"/>
+                      <w:r>
+                        <w:rPr>
+                          <w:rFonts w:cs="B Nazanin"/>
+                        </w:rPr>
+                        <w:t xml:space="preserve">}}  : </w:t>
                       </w:r>
                     </w:p>
                     <w:p>
@@ -1013,6 +1197,1069 @@
         <mc:AlternateContent>
           <mc:Choice Requires="wps">
             <w:drawing>
+              <wp:anchor distT="0" distB="0" distL="114300" distR="114300" simplePos="0" relativeHeight="251671552" behindDoc="0" locked="0" layoutInCell="1" allowOverlap="1" wp14:anchorId="2D6C81AE" wp14:editId="769B40CD">
+                <wp:simplePos x="0" y="0"/>
+                <wp:positionH relativeFrom="column">
+                  <wp:posOffset>3887009</wp:posOffset>
+                </wp:positionH>
+                <wp:positionV relativeFrom="paragraph">
+                  <wp:posOffset>5210175</wp:posOffset>
+                </wp:positionV>
+                <wp:extent cx="2362200" cy="342900"/>
+                <wp:effectExtent l="0" t="0" r="19050" b="19050"/>
+                <wp:wrapNone/>
+                <wp:docPr id="16" name="Rectangle: Rounded Corners 16"/>
+                <wp:cNvGraphicFramePr/>
+                <a:graphic xmlns:a="http://schemas.openxmlformats.org/drawingml/2006/main">
+                  <a:graphicData uri="http://schemas.microsoft.com/office/word/2010/wordprocessingShape">
+                    <wps:wsp>
+                      <wps:cNvSpPr/>
+                      <wps:spPr>
+                        <a:xfrm>
+                          <a:off x="0" y="0"/>
+                          <a:ext cx="2362200" cy="342900"/>
+                        </a:xfrm>
+                        <a:prstGeom prst="roundRect">
+                          <a:avLst/>
+                        </a:prstGeom>
+                      </wps:spPr>
+                      <wps:style>
+                        <a:lnRef idx="2">
+                          <a:schemeClr val="accent6"/>
+                        </a:lnRef>
+                        <a:fillRef idx="1">
+                          <a:schemeClr val="lt1"/>
+                        </a:fillRef>
+                        <a:effectRef idx="0">
+                          <a:schemeClr val="accent6"/>
+                        </a:effectRef>
+                        <a:fontRef idx="minor">
+                          <a:schemeClr val="dk1"/>
+                        </a:fontRef>
+                      </wps:style>
+                      <wps:txbx>
+                        <w:txbxContent>
+                          <w:p>
+                            <w:r>
+                              <w:rPr>
+                                <w:rFonts w:hint="cs"/>
+                                <w:rtl/>
+                              </w:rPr>
+                              <w:t>{{</w:t>
+                            </w:r>
+                            <w:r>
+                              <w:t>sip</w:t>
+                            </w:r>
+                            <w:r>
+                              <w:rPr>
+                                <w:rFonts w:hint="cs"/>
+                                <w:rtl/>
+                              </w:rPr>
+                              <w:t xml:space="preserve">}} </w:t>
+                            </w:r>
+                            <w:r>
+                              <w:rPr>
+                                <w:rFonts w:hint="cs"/>
+                                <w:rtl/>
+                              </w:rPr>
+                              <w:t xml:space="preserve">متقاضی </w:t>
+                            </w:r>
+                            <w:r>
+                              <w:rPr>
+                                <w:rFonts w:hint="cs"/>
+                                <w:rtl/>
+                              </w:rPr>
+                              <w:t xml:space="preserve">سرویس </w:t>
+                            </w:r>
+                            <w:r>
+                              <w:rPr>
+                                <w:rFonts w:hint="cs"/>
+                                <w:rtl/>
+                              </w:rPr>
+                              <w:t>تلفن ثابت</w:t>
+                            </w:r>
+                            <w:r>
+                              <w:rPr>
+                                <w:rFonts w:hint="cs"/>
+                                <w:rtl/>
+                              </w:rPr>
+                              <w:t xml:space="preserve"> </w:t>
+                            </w:r>
+                            <w:r>
+                              <w:rPr>
+                                <w:rFonts w:hint="cs"/>
+                                <w:rtl/>
+                              </w:rPr>
+                              <w:t xml:space="preserve"> </w:t>
+                            </w:r>
+                            <w:r>
+                              <w:t>SIP Phone</w:t>
+                            </w:r>
+                          </w:p>
+                        </w:txbxContent>
+                      </wps:txbx>
+                      <wps:bodyPr rot="0" spcFirstLastPara="0" vertOverflow="overflow" horzOverflow="overflow" vert="horz" wrap="square" lIns="91440" tIns="45720" rIns="91440" bIns="45720" numCol="1" spcCol="0" rtlCol="1" fromWordArt="0" anchor="ctr" anchorCtr="0" forceAA="0" compatLnSpc="1">
+                        <a:prstTxWarp prst="textNoShape">
+                          <a:avLst/>
+                        </a:prstTxWarp>
+                        <a:noAutofit/>
+                      </wps:bodyPr>
+                    </wps:wsp>
+                  </a:graphicData>
+                </a:graphic>
+              </wp:anchor>
+            </w:drawing>
+          </mc:Choice>
+          <mc:Fallback>
+            <w:pict>
+              <v:roundrect w14:anchorId="2D6C81AE" id="Rectangle: Rounded Corners 16" o:spid="_x0000_s1028" style="position:absolute;left:0;text-align:left;margin-left:306.05pt;margin-top:410.25pt;width:186pt;height:27pt;z-index:251671552;visibility:visible;mso-wrap-style:square;mso-wrap-distance-left:9pt;mso-wrap-distance-top:0;mso-wrap-distance-right:9pt;mso-wrap-distance-bottom:0;mso-position-horizontal:absolute;mso-position-horizontal-relative:text;mso-position-vertical:absolute;mso-position-vertical-relative:text;v-text-anchor:middle" arcsize="10923f" o:gfxdata="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" fillcolor="white [3201]" strokecolor="#70ad47 [3209]" strokeweight="1pt">
+                <v:stroke joinstyle="miter"/>
+                <v:textbox>
+                  <w:txbxContent>
+                    <w:p>
+                      <w:r>
+                        <w:rPr>
+                          <w:rFonts w:hint="cs"/>
+                          <w:rtl/>
+                        </w:rPr>
+                        <w:t>{{</w:t>
+                      </w:r>
+                      <w:r>
+                        <w:t>sip</w:t>
+                      </w:r>
+                      <w:r>
+                        <w:rPr>
+                          <w:rFonts w:hint="cs"/>
+                          <w:rtl/>
+                        </w:rPr>
+                        <w:t xml:space="preserve">}} </w:t>
+                      </w:r>
+                      <w:r>
+                        <w:rPr>
+                          <w:rFonts w:hint="cs"/>
+                          <w:rtl/>
+                        </w:rPr>
+                        <w:t xml:space="preserve">متقاضی </w:t>
+                      </w:r>
+                      <w:r>
+                        <w:rPr>
+                          <w:rFonts w:hint="cs"/>
+                          <w:rtl/>
+                        </w:rPr>
+                        <w:t xml:space="preserve">سرویس </w:t>
+                      </w:r>
+                      <w:r>
+                        <w:rPr>
+                          <w:rFonts w:hint="cs"/>
+                          <w:rtl/>
+                        </w:rPr>
+                        <w:t>تلفن ثابت</w:t>
+                      </w:r>
+                      <w:r>
+                        <w:rPr>
+                          <w:rFonts w:hint="cs"/>
+                          <w:rtl/>
+                        </w:rPr>
+                        <w:t xml:space="preserve"> </w:t>
+                      </w:r>
+                      <w:r>
+                        <w:rPr>
+                          <w:rFonts w:hint="cs"/>
+                          <w:rtl/>
+                        </w:rPr>
+                        <w:t xml:space="preserve"> </w:t>
+                      </w:r>
+                      <w:r>
+                        <w:t>SIP Phone</w:t>
+                      </w:r>
+                    </w:p>
+                  </w:txbxContent>
+                </v:textbox>
+              </v:roundrect>
+            </w:pict>
+          </mc:Fallback>
+        </mc:AlternateContent>
+      </w:r>
+      <w:r>
+        <w:rPr>
+          <w:rFonts w:cs="B Titr" w:hint="cs"/>
+          <w:noProof/>
+        </w:rPr>
+        <mc:AlternateContent>
+          <mc:Choice Requires="wps">
+            <w:drawing>
+              <wp:anchor distT="0" distB="0" distL="114300" distR="114300" simplePos="0" relativeHeight="251666432" behindDoc="0" locked="0" layoutInCell="1" allowOverlap="1" wp14:anchorId="47FC6F53" wp14:editId="798B1E5D">
+                <wp:simplePos x="0" y="0"/>
+                <wp:positionH relativeFrom="column">
+                  <wp:posOffset>-609600</wp:posOffset>
+                </wp:positionH>
+                <wp:positionV relativeFrom="paragraph">
+                  <wp:posOffset>2172970</wp:posOffset>
+                </wp:positionV>
+                <wp:extent cx="4594225" cy="2944495"/>
+                <wp:effectExtent l="0" t="0" r="15875" b="27305"/>
+                <wp:wrapNone/>
+                <wp:docPr id="9" name="Rectangle: Rounded Corners 9"/>
+                <wp:cNvGraphicFramePr/>
+                <a:graphic xmlns:a="http://schemas.openxmlformats.org/drawingml/2006/main">
+                  <a:graphicData uri="http://schemas.microsoft.com/office/word/2010/wordprocessingShape">
+                    <wps:wsp>
+                      <wps:cNvSpPr/>
+                      <wps:spPr>
+                        <a:xfrm>
+                          <a:off x="0" y="0"/>
+                          <a:ext cx="4594225" cy="2944495"/>
+                        </a:xfrm>
+                        <a:prstGeom prst="roundRect">
+                          <a:avLst/>
+                        </a:prstGeom>
+                      </wps:spPr>
+                      <wps:style>
+                        <a:lnRef idx="2">
+                          <a:schemeClr val="accent6"/>
+                        </a:lnRef>
+                        <a:fillRef idx="1">
+                          <a:schemeClr val="lt1"/>
+                        </a:fillRef>
+                        <a:effectRef idx="0">
+                          <a:schemeClr val="accent6"/>
+                        </a:effectRef>
+                        <a:fontRef idx="minor">
+                          <a:schemeClr val="dk1"/>
+                        </a:fontRef>
+                      </wps:style>
+                      <wps:txbx>
+                        <w:txbxContent>
+                          <w:p>
+                            <w:pPr>
+                              <w:jc w:val="center"/>
+                              <w:rPr>
+                                <w:rFonts w:cs="B Titr"/>
+                                <w:b/>
+                                <w:bCs/>
+                                <w:sz w:val="20"/>
+                                <w:szCs w:val="20"/>
+                                <w:rtl/>
+                              </w:rPr>
+                            </w:pPr>
+                            <w:r>
+                              <w:rPr>
+                                <w:rFonts w:cs="B Titr" w:hint="cs"/>
+                                <w:b/>
+                                <w:bCs/>
+                                <w:sz w:val="20"/>
+                                <w:szCs w:val="20"/>
+                                <w:rtl/>
+                              </w:rPr>
+                              <w:t>تا</w:t>
+                            </w:r>
+                            <w:r>
+                              <w:rPr>
+                                <w:rFonts w:cs="B Titr" w:hint="cs"/>
+                                <w:b/>
+                                <w:bCs/>
+                                <w:sz w:val="20"/>
+                                <w:szCs w:val="20"/>
+                                <w:rtl/>
+                              </w:rPr>
+                              <w:t>ن</w:t>
+                            </w:r>
+                            <w:r>
+                              <w:rPr>
+                                <w:rFonts w:cs="B Titr" w:hint="cs"/>
+                                <w:b/>
+                                <w:bCs/>
+                                <w:sz w:val="20"/>
+                                <w:szCs w:val="20"/>
+                                <w:rtl/>
+                              </w:rPr>
+                              <w:t xml:space="preserve">وما </w:t>
+                            </w:r>
+                            <w:r>
+                              <w:rPr>
+                                <w:rFonts w:cs="B Titr" w:hint="cs"/>
+                                <w:b/>
+                                <w:bCs/>
+                                <w:sz w:val="20"/>
+                                <w:szCs w:val="20"/>
+                                <w:rtl/>
+                              </w:rPr>
+                              <w:t>استاندارد(</w:t>
+                            </w:r>
+                            <w:r>
+                              <w:rPr>
+                                <w:rFonts w:cs="B Titr"/>
+                                <w:b/>
+                                <w:bCs/>
+                                <w:sz w:val="20"/>
+                                <w:szCs w:val="20"/>
+                              </w:rPr>
+                              <w:t>FTTH</w:t>
+                            </w:r>
+                            <w:r>
+                              <w:rPr>
+                                <w:rFonts w:cs="B Titr" w:hint="cs"/>
+                                <w:b/>
+                                <w:bCs/>
+                                <w:sz w:val="20"/>
+                                <w:szCs w:val="20"/>
+                                <w:rtl/>
+                              </w:rPr>
+                              <w:t>)</w:t>
+                            </w:r>
+                          </w:p>
+                          <w:p>
+                            <w:pPr>
+                              <w:rPr>
+                                <w:rtl/>
+                              </w:rPr>
+                            </w:pPr>
+                          </w:p>
+                          <w:p/>
+                          <w:p>
+                            <w:pPr>
+                              <w:spacing w:line="240" w:lineRule="auto"/>
+                              <w:jc w:val="right"/>
+                            </w:pPr>
+                            <w:r>
+                              <w:rPr>
+                                <w:rFonts w:ascii="Cambria Math" w:hAnsi="Cambria Math" w:cs="Cambria Math"/>
+                              </w:rPr>
+                              <w:t>◻</w:t>
+                            </w:r>
+                            <w:r>
+                              <w:rPr>
+                                <w:rFonts w:ascii="Cambria Math" w:hAnsi="Cambria Math" w:cs="Cambria Math"/>
+                              </w:rPr>
+                              <w:t xml:space="preserve"> </w:t>
+                            </w:r>
+                            <w:r>
+                              <w:t xml:space="preserve">100mbps up to 200 </w:t>
+                            </w:r>
+                            <w:proofErr w:type="spellStart"/>
+                            <w:r>
+                              <w:t>mbps</w:t>
+                            </w:r>
+                            <w:proofErr w:type="spellEnd"/>
+                          </w:p>
+                          <w:p>
+                            <w:pPr>
+                              <w:spacing w:line="240" w:lineRule="auto"/>
+                              <w:jc w:val="right"/>
+                            </w:pPr>
+                            <w:r>
+                              <w:t xml:space="preserve">{{plan20}} </w:t>
+                            </w:r>
+                            <w:r>
+                              <w:t xml:space="preserve">20GB    </w:t>
+                            </w:r>
+                            <w:proofErr w:type="gramStart"/>
+                            <w:r>
+                              <w:t xml:space="preserve">   </w:t>
+                            </w:r>
+                            <w:r>
+                              <w:t>{</w:t>
+                            </w:r>
+                            <w:proofErr w:type="gramEnd"/>
+                            <w:r>
+                              <w:t>{plan60}}</w:t>
+                            </w:r>
+                            <w:r>
+                              <w:t xml:space="preserve"> 60GB   </w:t>
+                            </w:r>
+                            <w:proofErr w:type="gramStart"/>
+                            <w:r>
+                              <w:t xml:space="preserve">   </w:t>
+                            </w:r>
+                            <w:r>
+                              <w:t>{</w:t>
+                            </w:r>
+                            <w:proofErr w:type="gramEnd"/>
+                            <w:r>
+                              <w:t>{plan120}}</w:t>
+                            </w:r>
+                            <w:r>
+                              <w:t xml:space="preserve"> 120GB  </w:t>
+                            </w:r>
+                            <w:proofErr w:type="gramStart"/>
+                            <w:r>
+                              <w:t xml:space="preserve">   </w:t>
+                            </w:r>
+                            <w:r>
+                              <w:t>{</w:t>
+                            </w:r>
+                            <w:proofErr w:type="gramEnd"/>
+                            <w:r>
+                              <w:t>{plan220}}</w:t>
+                            </w:r>
+                            <w:r>
+                              <w:t xml:space="preserve"> 220GB </w:t>
+                            </w:r>
+                            <w:proofErr w:type="gramStart"/>
+                            <w:r>
+                              <w:t xml:space="preserve">   </w:t>
+                            </w:r>
+                            <w:r>
+                              <w:t>{</w:t>
+                            </w:r>
+                            <w:proofErr w:type="gramEnd"/>
+                            <w:r>
+                              <w:t>{</w:t>
+                            </w:r>
+                            <w:proofErr w:type="spellStart"/>
+                            <w:r>
+                              <w:t>customp</w:t>
+                            </w:r>
+                            <w:proofErr w:type="spellEnd"/>
+                            <w:r>
+                              <w:t>}}</w:t>
+                            </w:r>
+                            <w:r>
+                              <w:t xml:space="preserve"> </w:t>
+                            </w:r>
+                          </w:p>
+                          <w:p>
+                            <w:pPr>
+                              <w:spacing w:line="240" w:lineRule="auto"/>
+                              <w:jc w:val="right"/>
+                            </w:pPr>
+                            <w:r>
+                              <w:rPr>
+                                <w:rFonts w:ascii="Cambria Math" w:hAnsi="Cambria Math" w:cs="Cambria Math"/>
+                              </w:rPr>
+                              <w:t>◻</w:t>
+                            </w:r>
+                            <w:r>
+                              <w:rPr>
+                                <w:rFonts w:ascii="Cambria Math" w:hAnsi="Cambria Math" w:cs="Cambria Math"/>
+                              </w:rPr>
+                              <w:t xml:space="preserve"> </w:t>
+                            </w:r>
+                            <w:r>
+                              <w:t>100</w:t>
+                            </w:r>
+                            <w:r>
+                              <w:t xml:space="preserve"> </w:t>
+                            </w:r>
+                            <w:r>
+                              <w:t>M</w:t>
+                            </w:r>
+                            <w:r>
+                              <w:t xml:space="preserve">bps </w:t>
+                            </w:r>
+                            <w:r>
+                              <w:t>U</w:t>
+                            </w:r>
+                            <w:r>
+                              <w:t xml:space="preserve">p to </w:t>
+                            </w:r>
+                            <w:r>
+                              <w:t>300</w:t>
+                            </w:r>
+                            <w:r>
+                              <w:t xml:space="preserve"> </w:t>
+                            </w:r>
+                            <w:r>
+                              <w:t>M</w:t>
+                            </w:r>
+                            <w:r>
+                              <w:t xml:space="preserve">bps </w:t>
+                            </w:r>
+                          </w:p>
+                          <w:p>
+                            <w:pPr>
+                              <w:jc w:val="right"/>
+                            </w:pPr>
+                            <w:r>
+                              <w:t>300</w:t>
+                            </w:r>
+                            <w:r>
+                              <w:t>GB</w:t>
+                            </w:r>
+                            <w:r>
+                              <w:rPr>
+                                <w:rFonts w:hint="cs"/>
+                                <w:rtl/>
+                              </w:rPr>
+                              <w:t xml:space="preserve"> </w:t>
+                            </w:r>
+                            <w:r>
+                              <w:rPr>
+                                <w:rFonts w:ascii="Cambria Math" w:hAnsi="Cambria Math" w:cs="Cambria Math" w:hint="cs"/>
+                                <w:rtl/>
+                              </w:rPr>
+                              <w:t>◯</w:t>
+                            </w:r>
+                            <w:r>
+                              <w:rPr>
+                                <w:rFonts w:hint="cs"/>
+                                <w:rtl/>
+                              </w:rPr>
+                              <w:t xml:space="preserve"> </w:t>
+                            </w:r>
+                            <w:r>
+                              <w:rPr>
+                                <w:rFonts w:ascii="Cambria Math" w:hAnsi="Cambria Math" w:cs="Cambria Math" w:hint="cs"/>
+                                <w:rtl/>
+                              </w:rPr>
+                              <w:t xml:space="preserve">    </w:t>
+                            </w:r>
+                            <w:r>
+                              <w:t>400</w:t>
+                            </w:r>
+                            <w:r>
+                              <w:t>GB</w:t>
+                            </w:r>
+                            <w:r>
+                              <w:rPr>
+                                <w:rFonts w:hint="cs"/>
+                                <w:rtl/>
+                              </w:rPr>
+                              <w:t xml:space="preserve"> </w:t>
+                            </w:r>
+                            <w:r>
+                              <w:rPr>
+                                <w:rFonts w:ascii="Cambria Math" w:hAnsi="Cambria Math" w:cs="Cambria Math" w:hint="cs"/>
+                                <w:rtl/>
+                              </w:rPr>
+                              <w:t>◯</w:t>
+                            </w:r>
+                            <w:r>
+                              <w:rPr>
+                                <w:rFonts w:hint="cs"/>
+                                <w:rtl/>
+                              </w:rPr>
+                              <w:t xml:space="preserve"> </w:t>
+                            </w:r>
+                            <w:r>
+                              <w:t xml:space="preserve">   </w:t>
+                            </w:r>
+                            <w:r>
+                              <w:rPr>
+                                <w:rFonts w:hint="cs"/>
+                                <w:rtl/>
+                              </w:rPr>
+                              <w:t xml:space="preserve"> </w:t>
+                            </w:r>
+                            <w:r>
+                              <w:t>500GB</w:t>
+                            </w:r>
+                            <w:r>
+                              <w:rPr>
+                                <w:rFonts w:hint="cs"/>
+                                <w:rtl/>
+                              </w:rPr>
+                              <w:t xml:space="preserve"> </w:t>
+                            </w:r>
+                            <w:r>
+                              <w:rPr>
+                                <w:rFonts w:ascii="Cambria Math" w:hAnsi="Cambria Math" w:cs="Cambria Math" w:hint="cs"/>
+                                <w:rtl/>
+                              </w:rPr>
+                              <w:t>◯</w:t>
+                            </w:r>
+                          </w:p>
+                          <w:p>
+                            <w:pPr>
+                              <w:jc w:val="right"/>
+                            </w:pPr>
+                            <w:r>
+                              <w:rPr>
+                                <w:rFonts w:ascii="Cambria Math" w:hAnsi="Cambria Math" w:cs="Cambria Math"/>
+                              </w:rPr>
+                              <w:t>◻</w:t>
+                            </w:r>
+                            <w:r>
+                              <w:rPr>
+                                <w:rFonts w:ascii="Cambria Math" w:hAnsi="Cambria Math" w:cs="Cambria Math"/>
+                              </w:rPr>
+                              <w:t xml:space="preserve"> </w:t>
+                            </w:r>
+                            <w:r>
+                              <w:t>300Mbps Up to 500 Mbps</w:t>
+                            </w:r>
+                          </w:p>
+                          <w:p>
+                            <w:pPr>
+                              <w:jc w:val="right"/>
+                            </w:pPr>
+                            <w:r>
+                              <w:t>1000GB</w:t>
+                            </w:r>
+                            <w:r>
+                              <w:rPr>
+                                <w:rFonts w:ascii="Cambria Math" w:hAnsi="Cambria Math" w:cs="Cambria Math" w:hint="cs"/>
+                                <w:rtl/>
+                              </w:rPr>
+                              <w:t>◯</w:t>
+                            </w:r>
+                            <w:r>
+                              <w:t xml:space="preserve"> </w:t>
+                            </w:r>
+                            <w:r>
+                              <w:t>2000GB</w:t>
+                            </w:r>
+                            <w:r>
+                              <w:t xml:space="preserve">   </w:t>
+                            </w:r>
+                            <w:r>
+                              <w:rPr>
+                                <w:rFonts w:ascii="Cambria Math" w:hAnsi="Cambria Math" w:cs="Cambria Math" w:hint="cs"/>
+                                <w:rtl/>
+                              </w:rPr>
+                              <w:t>◯</w:t>
+                            </w:r>
+                            <w:r>
+                              <w:t xml:space="preserve"> </w:t>
+                            </w:r>
+                            <w:r>
+                              <w:t>3000GB</w:t>
+                            </w:r>
+                            <w:r>
+                              <w:t xml:space="preserve">    </w:t>
+                            </w:r>
+                            <w:r>
+                              <w:rPr>
+                                <w:rFonts w:ascii="Cambria Math" w:hAnsi="Cambria Math" w:cs="Cambria Math" w:hint="cs"/>
+                                <w:rtl/>
+                              </w:rPr>
+                              <w:t>◯</w:t>
+                            </w:r>
+                          </w:p>
+                        </w:txbxContent>
+                      </wps:txbx>
+                      <wps:bodyPr rot="0" spcFirstLastPara="0" vertOverflow="overflow" horzOverflow="overflow" vert="horz" wrap="square" lIns="91440" tIns="45720" rIns="91440" bIns="45720" numCol="1" spcCol="0" rtlCol="1" fromWordArt="0" anchor="ctr" anchorCtr="0" forceAA="0" compatLnSpc="1">
+                        <a:prstTxWarp prst="textNoShape">
+                          <a:avLst/>
+                        </a:prstTxWarp>
+                        <a:noAutofit/>
+                      </wps:bodyPr>
+                    </wps:wsp>
+                  </a:graphicData>
+                </a:graphic>
+                <wp14:sizeRelV relativeFrom="margin">
+                  <wp14:pctHeight>0</wp14:pctHeight>
+                </wp14:sizeRelV>
+              </wp:anchor>
+            </w:drawing>
+          </mc:Choice>
+          <mc:Fallback>
+            <w:pict>
+              <v:roundrect w14:anchorId="47FC6F53" id="Rectangle: Rounded Corners 9" o:spid="_x0000_s1029" style="position:absolute;left:0;text-align:left;margin-left:-48pt;margin-top:171.1pt;width:361.75pt;height:231.85pt;z-index:251666432;visibility:visible;mso-wrap-style:square;mso-height-percent:0;mso-wrap-distance-left:9pt;mso-wrap-distance-top:0;mso-wrap-distance-right:9pt;mso-wrap-distance-bottom:0;mso-position-horizontal:absolute;mso-position-horizontal-relative:text;mso-position-vertical:absolute;mso-position-vertical-relative:text;mso-height-percent:0;mso-height-relative:margin;v-text-anchor:middle" arcsize="10923f" o:gfxdata="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" fillcolor="white [3201]" strokecolor="#70ad47 [3209]" strokeweight="1pt">
+                <v:stroke joinstyle="miter"/>
+                <v:textbox>
+                  <w:txbxContent>
+                    <w:p>
+                      <w:pPr>
+                        <w:jc w:val="center"/>
+                        <w:rPr>
+                          <w:rFonts w:cs="B Titr"/>
+                          <w:b/>
+                          <w:bCs/>
+                          <w:sz w:val="20"/>
+                          <w:szCs w:val="20"/>
+                          <w:rtl/>
+                        </w:rPr>
+                      </w:pPr>
+                      <w:r>
+                        <w:rPr>
+                          <w:rFonts w:cs="B Titr" w:hint="cs"/>
+                          <w:b/>
+                          <w:bCs/>
+                          <w:sz w:val="20"/>
+                          <w:szCs w:val="20"/>
+                          <w:rtl/>
+                        </w:rPr>
+                        <w:t>تا</w:t>
+                      </w:r>
+                      <w:r>
+                        <w:rPr>
+                          <w:rFonts w:cs="B Titr" w:hint="cs"/>
+                          <w:b/>
+                          <w:bCs/>
+                          <w:sz w:val="20"/>
+                          <w:szCs w:val="20"/>
+                          <w:rtl/>
+                        </w:rPr>
+                        <w:t>ن</w:t>
+                      </w:r>
+                      <w:r>
+                        <w:rPr>
+                          <w:rFonts w:cs="B Titr" w:hint="cs"/>
+                          <w:b/>
+                          <w:bCs/>
+                          <w:sz w:val="20"/>
+                          <w:szCs w:val="20"/>
+                          <w:rtl/>
+                        </w:rPr>
+                        <w:t xml:space="preserve">وما </w:t>
+                      </w:r>
+                      <w:r>
+                        <w:rPr>
+                          <w:rFonts w:cs="B Titr" w:hint="cs"/>
+                          <w:b/>
+                          <w:bCs/>
+                          <w:sz w:val="20"/>
+                          <w:szCs w:val="20"/>
+                          <w:rtl/>
+                        </w:rPr>
+                        <w:t>استاندارد(</w:t>
+                      </w:r>
+                      <w:r>
+                        <w:rPr>
+                          <w:rFonts w:cs="B Titr"/>
+                          <w:b/>
+                          <w:bCs/>
+                          <w:sz w:val="20"/>
+                          <w:szCs w:val="20"/>
+                        </w:rPr>
+                        <w:t>FTTH</w:t>
+                      </w:r>
+                      <w:r>
+                        <w:rPr>
+                          <w:rFonts w:cs="B Titr" w:hint="cs"/>
+                          <w:b/>
+                          <w:bCs/>
+                          <w:sz w:val="20"/>
+                          <w:szCs w:val="20"/>
+                          <w:rtl/>
+                        </w:rPr>
+                        <w:t>)</w:t>
+                      </w:r>
+                    </w:p>
+                    <w:p>
+                      <w:pPr>
+                        <w:rPr>
+                          <w:rtl/>
+                        </w:rPr>
+                      </w:pPr>
+                    </w:p>
+                    <w:p/>
+                    <w:p>
+                      <w:pPr>
+                        <w:spacing w:line="240" w:lineRule="auto"/>
+                        <w:jc w:val="right"/>
+                      </w:pPr>
+                      <w:r>
+                        <w:rPr>
+                          <w:rFonts w:ascii="Cambria Math" w:hAnsi="Cambria Math" w:cs="Cambria Math"/>
+                        </w:rPr>
+                        <w:t>◻</w:t>
+                      </w:r>
+                      <w:r>
+                        <w:rPr>
+                          <w:rFonts w:ascii="Cambria Math" w:hAnsi="Cambria Math" w:cs="Cambria Math"/>
+                        </w:rPr>
+                        <w:t xml:space="preserve"> </w:t>
+                      </w:r>
+                      <w:r>
+                        <w:t xml:space="preserve">100mbps up to 200 </w:t>
+                      </w:r>
+                      <w:proofErr w:type="spellStart"/>
+                      <w:r>
+                        <w:t>mbps</w:t>
+                      </w:r>
+                      <w:proofErr w:type="spellEnd"/>
+                    </w:p>
+                    <w:p>
+                      <w:pPr>
+                        <w:spacing w:line="240" w:lineRule="auto"/>
+                        <w:jc w:val="right"/>
+                      </w:pPr>
+                      <w:r>
+                        <w:t xml:space="preserve">{{plan20}} </w:t>
+                      </w:r>
+                      <w:r>
+                        <w:t xml:space="preserve">20GB    </w:t>
+                      </w:r>
+                      <w:proofErr w:type="gramStart"/>
+                      <w:r>
+                        <w:t xml:space="preserve">   </w:t>
+                      </w:r>
+                      <w:r>
+                        <w:t>{</w:t>
+                      </w:r>
+                      <w:proofErr w:type="gramEnd"/>
+                      <w:r>
+                        <w:t>{plan60}}</w:t>
+                      </w:r>
+                      <w:r>
+                        <w:t xml:space="preserve"> 60GB   </w:t>
+                      </w:r>
+                      <w:proofErr w:type="gramStart"/>
+                      <w:r>
+                        <w:t xml:space="preserve">   </w:t>
+                      </w:r>
+                      <w:r>
+                        <w:t>{</w:t>
+                      </w:r>
+                      <w:proofErr w:type="gramEnd"/>
+                      <w:r>
+                        <w:t>{plan120}}</w:t>
+                      </w:r>
+                      <w:r>
+                        <w:t xml:space="preserve"> 120GB  </w:t>
+                      </w:r>
+                      <w:proofErr w:type="gramStart"/>
+                      <w:r>
+                        <w:t xml:space="preserve">   </w:t>
+                      </w:r>
+                      <w:r>
+                        <w:t>{</w:t>
+                      </w:r>
+                      <w:proofErr w:type="gramEnd"/>
+                      <w:r>
+                        <w:t>{plan220}}</w:t>
+                      </w:r>
+                      <w:r>
+                        <w:t xml:space="preserve"> 220GB </w:t>
+                      </w:r>
+                      <w:proofErr w:type="gramStart"/>
+                      <w:r>
+                        <w:t xml:space="preserve">   </w:t>
+                      </w:r>
+                      <w:r>
+                        <w:t>{</w:t>
+                      </w:r>
+                      <w:proofErr w:type="gramEnd"/>
+                      <w:r>
+                        <w:t>{</w:t>
+                      </w:r>
+                      <w:proofErr w:type="spellStart"/>
+                      <w:r>
+                        <w:t>customp</w:t>
+                      </w:r>
+                      <w:proofErr w:type="spellEnd"/>
+                      <w:r>
+                        <w:t>}}</w:t>
+                      </w:r>
+                      <w:r>
+                        <w:t xml:space="preserve"> </w:t>
+                      </w:r>
+                    </w:p>
+                    <w:p>
+                      <w:pPr>
+                        <w:spacing w:line="240" w:lineRule="auto"/>
+                        <w:jc w:val="right"/>
+                      </w:pPr>
+                      <w:r>
+                        <w:rPr>
+                          <w:rFonts w:ascii="Cambria Math" w:hAnsi="Cambria Math" w:cs="Cambria Math"/>
+                        </w:rPr>
+                        <w:t>◻</w:t>
+                      </w:r>
+                      <w:r>
+                        <w:rPr>
+                          <w:rFonts w:ascii="Cambria Math" w:hAnsi="Cambria Math" w:cs="Cambria Math"/>
+                        </w:rPr>
+                        <w:t xml:space="preserve"> </w:t>
+                      </w:r>
+                      <w:r>
+                        <w:t>100</w:t>
+                      </w:r>
+                      <w:r>
+                        <w:t xml:space="preserve"> </w:t>
+                      </w:r>
+                      <w:r>
+                        <w:t>M</w:t>
+                      </w:r>
+                      <w:r>
+                        <w:t xml:space="preserve">bps </w:t>
+                      </w:r>
+                      <w:r>
+                        <w:t>U</w:t>
+                      </w:r>
+                      <w:r>
+                        <w:t xml:space="preserve">p to </w:t>
+                      </w:r>
+                      <w:r>
+                        <w:t>300</w:t>
+                      </w:r>
+                      <w:r>
+                        <w:t xml:space="preserve"> </w:t>
+                      </w:r>
+                      <w:r>
+                        <w:t>M</w:t>
+                      </w:r>
+                      <w:r>
+                        <w:t xml:space="preserve">bps </w:t>
+                      </w:r>
+                    </w:p>
+                    <w:p>
+                      <w:pPr>
+                        <w:jc w:val="right"/>
+                      </w:pPr>
+                      <w:r>
+                        <w:t>300</w:t>
+                      </w:r>
+                      <w:r>
+                        <w:t>GB</w:t>
+                      </w:r>
+                      <w:r>
+                        <w:rPr>
+                          <w:rFonts w:hint="cs"/>
+                          <w:rtl/>
+                        </w:rPr>
+                        <w:t xml:space="preserve"> </w:t>
+                      </w:r>
+                      <w:r>
+                        <w:rPr>
+                          <w:rFonts w:ascii="Cambria Math" w:hAnsi="Cambria Math" w:cs="Cambria Math" w:hint="cs"/>
+                          <w:rtl/>
+                        </w:rPr>
+                        <w:t>◯</w:t>
+                      </w:r>
+                      <w:r>
+                        <w:rPr>
+                          <w:rFonts w:hint="cs"/>
+                          <w:rtl/>
+                        </w:rPr>
+                        <w:t xml:space="preserve"> </w:t>
+                      </w:r>
+                      <w:r>
+                        <w:rPr>
+                          <w:rFonts w:ascii="Cambria Math" w:hAnsi="Cambria Math" w:cs="Cambria Math" w:hint="cs"/>
+                          <w:rtl/>
+                        </w:rPr>
+                        <w:t xml:space="preserve">    </w:t>
+                      </w:r>
+                      <w:r>
+                        <w:t>400</w:t>
+                      </w:r>
+                      <w:r>
+                        <w:t>GB</w:t>
+                      </w:r>
+                      <w:r>
+                        <w:rPr>
+                          <w:rFonts w:hint="cs"/>
+                          <w:rtl/>
+                        </w:rPr>
+                        <w:t xml:space="preserve"> </w:t>
+                      </w:r>
+                      <w:r>
+                        <w:rPr>
+                          <w:rFonts w:ascii="Cambria Math" w:hAnsi="Cambria Math" w:cs="Cambria Math" w:hint="cs"/>
+                          <w:rtl/>
+                        </w:rPr>
+                        <w:t>◯</w:t>
+                      </w:r>
+                      <w:r>
+                        <w:rPr>
+                          <w:rFonts w:hint="cs"/>
+                          <w:rtl/>
+                        </w:rPr>
+                        <w:t xml:space="preserve"> </w:t>
+                      </w:r>
+                      <w:r>
+                        <w:t xml:space="preserve">   </w:t>
+                      </w:r>
+                      <w:r>
+                        <w:rPr>
+                          <w:rFonts w:hint="cs"/>
+                          <w:rtl/>
+                        </w:rPr>
+                        <w:t xml:space="preserve"> </w:t>
+                      </w:r>
+                      <w:r>
+                        <w:t>500GB</w:t>
+                      </w:r>
+                      <w:r>
+                        <w:rPr>
+                          <w:rFonts w:hint="cs"/>
+                          <w:rtl/>
+                        </w:rPr>
+                        <w:t xml:space="preserve"> </w:t>
+                      </w:r>
+                      <w:r>
+                        <w:rPr>
+                          <w:rFonts w:ascii="Cambria Math" w:hAnsi="Cambria Math" w:cs="Cambria Math" w:hint="cs"/>
+                          <w:rtl/>
+                        </w:rPr>
+                        <w:t>◯</w:t>
+                      </w:r>
+                    </w:p>
+                    <w:p>
+                      <w:pPr>
+                        <w:jc w:val="right"/>
+                      </w:pPr>
+                      <w:r>
+                        <w:rPr>
+                          <w:rFonts w:ascii="Cambria Math" w:hAnsi="Cambria Math" w:cs="Cambria Math"/>
+                        </w:rPr>
+                        <w:t>◻</w:t>
+                      </w:r>
+                      <w:r>
+                        <w:rPr>
+                          <w:rFonts w:ascii="Cambria Math" w:hAnsi="Cambria Math" w:cs="Cambria Math"/>
+                        </w:rPr>
+                        <w:t xml:space="preserve"> </w:t>
+                      </w:r>
+                      <w:r>
+                        <w:t>300Mbps Up to 500 Mbps</w:t>
+                      </w:r>
+                    </w:p>
+                    <w:p>
+                      <w:pPr>
+                        <w:jc w:val="right"/>
+                      </w:pPr>
+                      <w:r>
+                        <w:t>1000GB</w:t>
+                      </w:r>
+                      <w:r>
+                        <w:rPr>
+                          <w:rFonts w:ascii="Cambria Math" w:hAnsi="Cambria Math" w:cs="Cambria Math" w:hint="cs"/>
+                          <w:rtl/>
+                        </w:rPr>
+                        <w:t>◯</w:t>
+                      </w:r>
+                      <w:r>
+                        <w:t xml:space="preserve"> </w:t>
+                      </w:r>
+                      <w:r>
+                        <w:t>2000GB</w:t>
+                      </w:r>
+                      <w:r>
+                        <w:t xml:space="preserve">   </w:t>
+                      </w:r>
+                      <w:r>
+                        <w:rPr>
+                          <w:rFonts w:ascii="Cambria Math" w:hAnsi="Cambria Math" w:cs="Cambria Math" w:hint="cs"/>
+                          <w:rtl/>
+                        </w:rPr>
+                        <w:t>◯</w:t>
+                      </w:r>
+                      <w:r>
+                        <w:t xml:space="preserve"> </w:t>
+                      </w:r>
+                      <w:r>
+                        <w:t>3000GB</w:t>
+                      </w:r>
+                      <w:r>
+                        <w:t xml:space="preserve">    </w:t>
+                      </w:r>
+                      <w:r>
+                        <w:rPr>
+                          <w:rFonts w:ascii="Cambria Math" w:hAnsi="Cambria Math" w:cs="Cambria Math" w:hint="cs"/>
+                          <w:rtl/>
+                        </w:rPr>
+                        <w:t>◯</w:t>
+                      </w:r>
+                    </w:p>
+                  </w:txbxContent>
+                </v:textbox>
+              </v:roundrect>
+            </w:pict>
+          </mc:Fallback>
+        </mc:AlternateContent>
+      </w:r>
+      <w:r>
+        <w:rPr>
+          <w:rFonts w:cs="B Titr" w:hint="cs"/>
+          <w:noProof/>
+        </w:rPr>
+        <mc:AlternateContent>
+          <mc:Choice Requires="wps">
+            <w:drawing>
               <wp:anchor distT="0" distB="0" distL="114300" distR="114300" simplePos="0" relativeHeight="251678720" behindDoc="0" locked="0" layoutInCell="1" allowOverlap="1" wp14:anchorId="3F530853" wp14:editId="110186E6">
                 <wp:simplePos x="0" y="0"/>
                 <wp:positionH relativeFrom="column">
@@ -1070,7 +2317,14 @@
                                 <w:rFonts w:cs="B Nazanin" w:hint="cs"/>
                                 <w:rtl/>
                               </w:rPr>
-                              <w:t>مدارک مورد نیاز جهت ثبت : اصل و کپی کارت ملی</w:t>
+                              <w:t xml:space="preserve">مدارک </w:t>
+                            </w:r>
+                            <w:r>
+                              <w:rPr>
+                                <w:rFonts w:cs="B Nazanin" w:hint="cs"/>
+                                <w:rtl/>
+                              </w:rPr>
+                              <w:t>مورد نیاز جهت ثبت : اصل و کپی کارت ملی</w:t>
                             </w:r>
                           </w:p>
                           <w:p>
@@ -1127,7 +2381,7 @@
           </mc:Choice>
           <mc:Fallback>
             <w:pict>
-              <v:roundrect w14:anchorId="3F530853" id="Rectangle: Rounded Corners 23" o:spid="_x0000_s1028" style="position:absolute;left:0;text-align:left;margin-left:265.55pt;margin-top:639.7pt;width:231pt;height:108pt;z-index:251678720;visibility:visible;mso-wrap-style:square;mso-height-percent:0;mso-wrap-distance-left:9pt;mso-wrap-distance-top:0;mso-wrap-distance-right:9pt;mso-wrap-distance-bottom:0;mso-position-horizontal:absolute;mso-position-horizontal-relative:text;mso-position-vertical:absolute;mso-position-vertical-relative:text;mso-height-percent:0;mso-height-relative:margin;v-text-anchor:middle" arcsize="10164f" o:gfxdata="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" fillcolor="white [3201]" strokecolor="#70ad47 [3209]" strokeweight="1pt">
+              <v:roundrect w14:anchorId="3F530853" id="Rectangle: Rounded Corners 23" o:spid="_x0000_s1030" style="position:absolute;left:0;text-align:left;margin-left:265.55pt;margin-top:639.7pt;width:231pt;height:108pt;z-index:251678720;visibility:visible;mso-wrap-style:square;mso-height-percent:0;mso-wrap-distance-left:9pt;mso-wrap-distance-top:0;mso-wrap-distance-right:9pt;mso-wrap-distance-bottom:0;mso-position-horizontal:absolute;mso-position-horizontal-relative:text;mso-position-vertical:absolute;mso-position-vertical-relative:text;mso-height-percent:0;mso-height-relative:margin;v-text-anchor:middle" arcsize="10164f" o:gfxdata="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" fillcolor="white [3201]" strokecolor="#70ad47 [3209]" strokeweight="1pt">
                 <v:stroke joinstyle="miter"/>
                 <v:textbox>
                   <w:txbxContent>
@@ -1144,7 +2398,14 @@
                           <w:rFonts w:cs="B Nazanin" w:hint="cs"/>
                           <w:rtl/>
                         </w:rPr>
-                        <w:t>مدارک مورد نیاز جهت ثبت : اصل و کپی کارت ملی</w:t>
+                        <w:t xml:space="preserve">مدارک </w:t>
+                      </w:r>
+                      <w:r>
+                        <w:rPr>
+                          <w:rFonts w:cs="B Nazanin" w:hint="cs"/>
+                          <w:rtl/>
+                        </w:rPr>
+                        <w:t>مورد نیاز جهت ثبت : اصل و کپی کارت ملی</w:t>
                       </w:r>
                     </w:p>
                     <w:p>
@@ -1243,7 +2504,7 @@
                             <w:pPr>
                               <w:spacing w:line="276" w:lineRule="auto"/>
                               <w:rPr>
-                                <w:rFonts w:cs="B Nazanin" w:hint="cs"/>
+                                <w:rFonts w:cs="B Nazanin"/>
                                 <w:rtl/>
                               </w:rPr>
                             </w:pPr>
@@ -1368,7 +2629,7 @@
           </mc:Choice>
           <mc:Fallback>
             <w:pict>
-              <v:roundrect w14:anchorId="501746AE" id="Rectangle: Rounded Corners 24" o:spid="_x0000_s1029" style="position:absolute;left:0;text-align:left;margin-left:-31.95pt;margin-top:639.05pt;width:4in;height:107.75pt;z-index:251679744;visibility:visible;mso-wrap-style:square;mso-height-percent:0;mso-wrap-distance-left:9pt;mso-wrap-distance-top:0;mso-wrap-distance-right:9pt;mso-wrap-distance-bottom:0;mso-position-horizontal:absolute;mso-position-horizontal-relative:text;mso-position-vertical:absolute;mso-position-vertical-relative:text;mso-height-percent:0;mso-height-relative:margin;v-text-anchor:middle" arcsize="10923f" o:gfxdata="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" fillcolor="white [3201]" strokecolor="#70ad47 [3209]" strokeweight="1pt">
+              <v:roundrect w14:anchorId="501746AE" id="Rectangle: Rounded Corners 24" o:spid="_x0000_s1031" style="position:absolute;left:0;text-align:left;margin-left:-31.95pt;margin-top:639.05pt;width:4in;height:107.75pt;z-index:251679744;visibility:visible;mso-wrap-style:square;mso-height-percent:0;mso-wrap-distance-left:9pt;mso-wrap-distance-top:0;mso-wrap-distance-right:9pt;mso-wrap-distance-bottom:0;mso-position-horizontal:absolute;mso-position-horizontal-relative:text;mso-position-vertical:absolute;mso-position-vertical-relative:text;mso-height-percent:0;mso-height-relative:margin;v-text-anchor:middle" arcsize="10923f" o:gfxdata="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" fillcolor="white [3201]" strokecolor="#70ad47 [3209]" strokeweight="1pt">
                 <v:stroke joinstyle="miter"/>
                 <v:textbox>
                   <w:txbxContent>
@@ -1376,7 +2637,7 @@
                       <w:pPr>
                         <w:spacing w:line="276" w:lineRule="auto"/>
                         <w:rPr>
-                          <w:rFonts w:cs="B Nazanin" w:hint="cs"/>
+                          <w:rFonts w:cs="B Nazanin"/>
                           <w:rtl/>
                         </w:rPr>
                       </w:pPr>
@@ -1497,7 +2758,7 @@
         <mc:AlternateContent>
           <mc:Choice Requires="wps">
             <w:drawing>
-              <wp:anchor distT="0" distB="0" distL="114300" distR="114300" simplePos="0" relativeHeight="251662336" behindDoc="0" locked="0" layoutInCell="1" allowOverlap="1" wp14:anchorId="6E9780BE" wp14:editId="617EF529">
+              <wp:anchor distT="0" distB="0" distL="114300" distR="114300" simplePos="0" relativeHeight="251662336" behindDoc="0" locked="0" layoutInCell="1" allowOverlap="1" wp14:anchorId="6E9780BE" wp14:editId="00D699FD">
                 <wp:simplePos x="0" y="0"/>
                 <wp:positionH relativeFrom="column">
                   <wp:posOffset>4074566</wp:posOffset>
@@ -1844,7 +3105,7 @@
           </mc:Choice>
           <mc:Fallback>
             <w:pict>
-              <v:roundrect w14:anchorId="6E9780BE" id="Rectangle: Rounded Corners 5" o:spid="_x0000_s1030" style="position:absolute;left:0;text-align:left;margin-left:320.85pt;margin-top:142.65pt;width:173.95pt;height:260.35pt;z-index:251662336;visibility:visible;mso-wrap-style:square;mso-width-percent:0;mso-height-percent:0;mso-wrap-distance-left:9pt;mso-wrap-distance-top:0;mso-wrap-distance-right:9pt;mso-wrap-distance-bottom:0;mso-position-horizontal:absolute;mso-position-horizontal-relative:text;mso-position-vertical:absolute;mso-position-vertical-relative:text;mso-width-percent:0;mso-height-percent:0;mso-width-relative:margin;mso-height-relative:margin;v-text-anchor:middle" arcsize="10923f" o:gfxdata="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" fillcolor="white [3201]" strokecolor="#70ad47 [3209]" strokeweight="1pt">
+              <v:roundrect w14:anchorId="6E9780BE" id="Rectangle: Rounded Corners 5" o:spid="_x0000_s1032" style="position:absolute;left:0;text-align:left;margin-left:320.85pt;margin-top:142.65pt;width:173.95pt;height:260.35pt;z-index:251662336;visibility:visible;mso-wrap-style:square;mso-width-percent:0;mso-height-percent:0;mso-wrap-distance-left:9pt;mso-wrap-distance-top:0;mso-wrap-distance-right:9pt;mso-wrap-distance-bottom:0;mso-position-horizontal:absolute;mso-position-horizontal-relative:text;mso-position-vertical:absolute;mso-position-vertical-relative:text;mso-width-percent:0;mso-height-percent:0;mso-width-relative:margin;mso-height-relative:margin;v-text-anchor:middle" arcsize="10923f" o:gfxdata="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" fillcolor="white [3201]" strokecolor="#70ad47 [3209]" strokeweight="1pt">
                 <v:stroke joinstyle="miter"/>
                 <v:textbox>
                   <w:txbxContent>
@@ -2130,957 +3391,6 @@
                           <w:rtl/>
                         </w:rPr>
                       </w:pPr>
-                    </w:p>
-                  </w:txbxContent>
-                </v:textbox>
-              </v:roundrect>
-            </w:pict>
-          </mc:Fallback>
-        </mc:AlternateContent>
-      </w:r>
-      <w:r>
-        <w:rPr>
-          <w:rFonts w:cs="B Titr" w:hint="cs"/>
-          <w:noProof/>
-        </w:rPr>
-        <mc:AlternateContent>
-          <mc:Choice Requires="wps">
-            <w:drawing>
-              <wp:anchor distT="0" distB="0" distL="114300" distR="114300" simplePos="0" relativeHeight="251666432" behindDoc="0" locked="0" layoutInCell="1" allowOverlap="1" wp14:anchorId="47FC6F53" wp14:editId="742F18CE">
-                <wp:simplePos x="0" y="0"/>
-                <wp:positionH relativeFrom="column">
-                  <wp:posOffset>-607162</wp:posOffset>
-                </wp:positionH>
-                <wp:positionV relativeFrom="paragraph">
-                  <wp:posOffset>2177466</wp:posOffset>
-                </wp:positionV>
-                <wp:extent cx="4594240" cy="3023112"/>
-                <wp:effectExtent l="0" t="0" r="15875" b="25400"/>
-                <wp:wrapNone/>
-                <wp:docPr id="9" name="Rectangle: Rounded Corners 9"/>
-                <wp:cNvGraphicFramePr/>
-                <a:graphic xmlns:a="http://schemas.openxmlformats.org/drawingml/2006/main">
-                  <a:graphicData uri="http://schemas.microsoft.com/office/word/2010/wordprocessingShape">
-                    <wps:wsp>
-                      <wps:cNvSpPr/>
-                      <wps:spPr>
-                        <a:xfrm>
-                          <a:off x="0" y="0"/>
-                          <a:ext cx="4594240" cy="3023112"/>
-                        </a:xfrm>
-                        <a:prstGeom prst="roundRect">
-                          <a:avLst/>
-                        </a:prstGeom>
-                      </wps:spPr>
-                      <wps:style>
-                        <a:lnRef idx="2">
-                          <a:schemeClr val="accent6"/>
-                        </a:lnRef>
-                        <a:fillRef idx="1">
-                          <a:schemeClr val="lt1"/>
-                        </a:fillRef>
-                        <a:effectRef idx="0">
-                          <a:schemeClr val="accent6"/>
-                        </a:effectRef>
-                        <a:fontRef idx="minor">
-                          <a:schemeClr val="dk1"/>
-                        </a:fontRef>
-                      </wps:style>
-                      <wps:txbx>
-                        <w:txbxContent>
-                          <w:p>
-                            <w:pPr>
-                              <w:jc w:val="center"/>
-                              <w:rPr>
-                                <w:rFonts w:cs="B Titr"/>
-                                <w:b/>
-                                <w:bCs/>
-                                <w:sz w:val="20"/>
-                                <w:szCs w:val="20"/>
-                                <w:rtl/>
-                              </w:rPr>
-                            </w:pPr>
-                            <w:r>
-                              <w:rPr>
-                                <w:rFonts w:cs="B Titr" w:hint="cs"/>
-                                <w:b/>
-                                <w:bCs/>
-                                <w:sz w:val="20"/>
-                                <w:szCs w:val="20"/>
-                                <w:rtl/>
-                              </w:rPr>
-                              <w:t>تا</w:t>
-                            </w:r>
-                            <w:r>
-                              <w:rPr>
-                                <w:rFonts w:cs="B Titr" w:hint="cs"/>
-                                <w:b/>
-                                <w:bCs/>
-                                <w:sz w:val="20"/>
-                                <w:szCs w:val="20"/>
-                                <w:rtl/>
-                              </w:rPr>
-                              <w:t>ن</w:t>
-                            </w:r>
-                            <w:r>
-                              <w:rPr>
-                                <w:rFonts w:cs="B Titr" w:hint="cs"/>
-                                <w:b/>
-                                <w:bCs/>
-                                <w:sz w:val="20"/>
-                                <w:szCs w:val="20"/>
-                                <w:rtl/>
-                              </w:rPr>
-                              <w:t>وما استاندارد(</w:t>
-                            </w:r>
-                            <w:r>
-                              <w:rPr>
-                                <w:rFonts w:cs="B Titr"/>
-                                <w:b/>
-                                <w:bCs/>
-                                <w:sz w:val="20"/>
-                                <w:szCs w:val="20"/>
-                              </w:rPr>
-                              <w:t>FTTH</w:t>
-                            </w:r>
-                            <w:r>
-                              <w:rPr>
-                                <w:rFonts w:cs="B Titr" w:hint="cs"/>
-                                <w:b/>
-                                <w:bCs/>
-                                <w:sz w:val="20"/>
-                                <w:szCs w:val="20"/>
-                                <w:rtl/>
-                              </w:rPr>
-                              <w:t>)</w:t>
-                            </w:r>
-                          </w:p>
-                          <w:p>
-                            <w:pPr>
-                              <w:rPr>
-                                <w:rtl/>
-                              </w:rPr>
-                            </w:pPr>
-                          </w:p>
-                          <w:p/>
-                          <w:p>
-                            <w:pPr>
-                              <w:spacing w:line="240" w:lineRule="auto"/>
-                              <w:jc w:val="right"/>
-                            </w:pPr>
-                            <w:r>
-                              <w:rPr>
-                                <w:rFonts w:ascii="Cambria Math" w:hAnsi="Cambria Math" w:cs="Cambria Math"/>
-                              </w:rPr>
-                              <w:t>◻</w:t>
-                            </w:r>
-                            <w:r>
-                              <w:rPr>
-                                <w:rFonts w:ascii="Cambria Math" w:hAnsi="Cambria Math" w:cs="Cambria Math"/>
-                              </w:rPr>
-                              <w:t xml:space="preserve"> </w:t>
-                            </w:r>
-                            <w:r>
-                              <w:t>100mbps up to 200 mbps</w:t>
-                            </w:r>
-                          </w:p>
-                          <w:p>
-                            <w:pPr>
-                              <w:spacing w:line="240" w:lineRule="auto"/>
-                              <w:jc w:val="right"/>
-                            </w:pPr>
-                            <w:r>
-                              <w:t xml:space="preserve">{{plan20}} </w:t>
-                            </w:r>
-                            <w:r>
-                              <w:t xml:space="preserve">20GB       </w:t>
-                            </w:r>
-                            <w:r>
-                              <w:t>{{plan60}}</w:t>
-                            </w:r>
-                            <w:r>
-                              <w:t xml:space="preserve"> 60GB      </w:t>
-                            </w:r>
-                            <w:r>
-                              <w:t>{{plan120}}</w:t>
-                            </w:r>
-                            <w:r>
-                              <w:t xml:space="preserve"> 120GB     </w:t>
-                            </w:r>
-                            <w:r>
-                              <w:t>{{plan220}}</w:t>
-                            </w:r>
-                            <w:r>
-                              <w:t xml:space="preserve"> 220GB    </w:t>
-                            </w:r>
-                            <w:r>
-                              <w:t>{{customp}}</w:t>
-                            </w:r>
-                            <w:r>
-                              <w:t xml:space="preserve"> </w:t>
-                            </w:r>
-                          </w:p>
-                          <w:p>
-                            <w:pPr>
-                              <w:spacing w:line="240" w:lineRule="auto"/>
-                              <w:jc w:val="right"/>
-                            </w:pPr>
-                            <w:r>
-                              <w:rPr>
-                                <w:rFonts w:ascii="Cambria Math" w:hAnsi="Cambria Math" w:cs="Cambria Math"/>
-                              </w:rPr>
-                              <w:t>◻</w:t>
-                            </w:r>
-                            <w:r>
-                              <w:rPr>
-                                <w:rFonts w:ascii="Cambria Math" w:hAnsi="Cambria Math" w:cs="Cambria Math"/>
-                              </w:rPr>
-                              <w:t xml:space="preserve"> </w:t>
-                            </w:r>
-                            <w:r>
-                              <w:t>100</w:t>
-                            </w:r>
-                            <w:r>
-                              <w:t xml:space="preserve"> </w:t>
-                            </w:r>
-                            <w:r>
-                              <w:t>M</w:t>
-                            </w:r>
-                            <w:r>
-                              <w:t xml:space="preserve">bps </w:t>
-                            </w:r>
-                            <w:r>
-                              <w:t>U</w:t>
-                            </w:r>
-                            <w:r>
-                              <w:t xml:space="preserve">p to </w:t>
-                            </w:r>
-                            <w:r>
-                              <w:t>300</w:t>
-                            </w:r>
-                            <w:r>
-                              <w:t xml:space="preserve"> </w:t>
-                            </w:r>
-                            <w:r>
-                              <w:t>M</w:t>
-                            </w:r>
-                            <w:r>
-                              <w:t xml:space="preserve">bps </w:t>
-                            </w:r>
-                          </w:p>
-                          <w:p>
-                            <w:pPr>
-                              <w:jc w:val="right"/>
-                            </w:pPr>
-                            <w:r>
-                              <w:t>300</w:t>
-                            </w:r>
-                            <w:r>
-                              <w:t>GB</w:t>
-                            </w:r>
-                            <w:r>
-                              <w:rPr>
-                                <w:rFonts w:hint="cs"/>
-                                <w:rtl/>
-                              </w:rPr>
-                              <w:t xml:space="preserve"> </w:t>
-                            </w:r>
-                            <w:r>
-                              <w:rPr>
-                                <w:rFonts w:ascii="Cambria Math" w:hAnsi="Cambria Math" w:cs="Cambria Math" w:hint="cs"/>
-                                <w:rtl/>
-                              </w:rPr>
-                              <w:t>◯</w:t>
-                            </w:r>
-                            <w:r>
-                              <w:rPr>
-                                <w:rFonts w:hint="cs"/>
-                                <w:rtl/>
-                              </w:rPr>
-                              <w:t xml:space="preserve"> </w:t>
-                            </w:r>
-                            <w:r>
-                              <w:rPr>
-                                <w:rFonts w:ascii="Cambria Math" w:hAnsi="Cambria Math" w:cs="Cambria Math" w:hint="cs"/>
-                                <w:rtl/>
-                              </w:rPr>
-                              <w:t xml:space="preserve">    </w:t>
-                            </w:r>
-                            <w:r>
-                              <w:t>400</w:t>
-                            </w:r>
-                            <w:r>
-                              <w:t>GB</w:t>
-                            </w:r>
-                            <w:r>
-                              <w:rPr>
-                                <w:rFonts w:hint="cs"/>
-                                <w:rtl/>
-                              </w:rPr>
-                              <w:t xml:space="preserve"> </w:t>
-                            </w:r>
-                            <w:r>
-                              <w:rPr>
-                                <w:rFonts w:ascii="Cambria Math" w:hAnsi="Cambria Math" w:cs="Cambria Math" w:hint="cs"/>
-                                <w:rtl/>
-                              </w:rPr>
-                              <w:t>◯</w:t>
-                            </w:r>
-                            <w:r>
-                              <w:rPr>
-                                <w:rFonts w:hint="cs"/>
-                                <w:rtl/>
-                              </w:rPr>
-                              <w:t xml:space="preserve"> </w:t>
-                            </w:r>
-                            <w:r>
-                              <w:t xml:space="preserve">   </w:t>
-                            </w:r>
-                            <w:r>
-                              <w:rPr>
-                                <w:rFonts w:hint="cs"/>
-                                <w:rtl/>
-                              </w:rPr>
-                              <w:t xml:space="preserve"> </w:t>
-                            </w:r>
-                            <w:r>
-                              <w:t>500GB</w:t>
-                            </w:r>
-                            <w:r>
-                              <w:rPr>
-                                <w:rFonts w:hint="cs"/>
-                                <w:rtl/>
-                              </w:rPr>
-                              <w:t xml:space="preserve"> </w:t>
-                            </w:r>
-                            <w:r>
-                              <w:rPr>
-                                <w:rFonts w:ascii="Cambria Math" w:hAnsi="Cambria Math" w:cs="Cambria Math" w:hint="cs"/>
-                                <w:rtl/>
-                              </w:rPr>
-                              <w:t>◯</w:t>
-                            </w:r>
-                          </w:p>
-                          <w:p>
-                            <w:pPr>
-                              <w:jc w:val="right"/>
-                            </w:pPr>
-                            <w:r>
-                              <w:rPr>
-                                <w:rFonts w:ascii="Cambria Math" w:hAnsi="Cambria Math" w:cs="Cambria Math"/>
-                              </w:rPr>
-                              <w:t>◻</w:t>
-                            </w:r>
-                            <w:r>
-                              <w:rPr>
-                                <w:rFonts w:ascii="Cambria Math" w:hAnsi="Cambria Math" w:cs="Cambria Math"/>
-                              </w:rPr>
-                              <w:t xml:space="preserve"> </w:t>
-                            </w:r>
-                            <w:r>
-                              <w:t>300Mbps Up to 500 Mbps</w:t>
-                            </w:r>
-                          </w:p>
-                          <w:p>
-                            <w:pPr>
-                              <w:jc w:val="right"/>
-                            </w:pPr>
-                            <w:r>
-                              <w:t>1000GB</w:t>
-                            </w:r>
-                            <w:r>
-                              <w:rPr>
-                                <w:rFonts w:ascii="Cambria Math" w:hAnsi="Cambria Math" w:cs="Cambria Math" w:hint="cs"/>
-                                <w:rtl/>
-                              </w:rPr>
-                              <w:t>◯</w:t>
-                            </w:r>
-                            <w:r>
-                              <w:t xml:space="preserve"> </w:t>
-                            </w:r>
-                            <w:r>
-                              <w:t>2000GB</w:t>
-                            </w:r>
-                            <w:r>
-                              <w:t xml:space="preserve">   </w:t>
-                            </w:r>
-                            <w:r>
-                              <w:rPr>
-                                <w:rFonts w:ascii="Cambria Math" w:hAnsi="Cambria Math" w:cs="Cambria Math" w:hint="cs"/>
-                                <w:rtl/>
-                              </w:rPr>
-                              <w:t>◯</w:t>
-                            </w:r>
-                            <w:r>
-                              <w:t xml:space="preserve"> </w:t>
-                            </w:r>
-                            <w:r>
-                              <w:t>3000GB</w:t>
-                            </w:r>
-                            <w:r>
-                              <w:t xml:space="preserve">    </w:t>
-                            </w:r>
-                            <w:r>
-                              <w:rPr>
-                                <w:rFonts w:ascii="Cambria Math" w:hAnsi="Cambria Math" w:cs="Cambria Math" w:hint="cs"/>
-                                <w:rtl/>
-                              </w:rPr>
-                              <w:t>◯</w:t>
-                            </w:r>
-                          </w:p>
-                        </w:txbxContent>
-                      </wps:txbx>
-                      <wps:bodyPr rot="0" spcFirstLastPara="0" vertOverflow="overflow" horzOverflow="overflow" vert="horz" wrap="square" lIns="91440" tIns="45720" rIns="91440" bIns="45720" numCol="1" spcCol="0" rtlCol="1" fromWordArt="0" anchor="ctr" anchorCtr="0" forceAA="0" compatLnSpc="1">
-                        <a:prstTxWarp prst="textNoShape">
-                          <a:avLst/>
-                        </a:prstTxWarp>
-                        <a:noAutofit/>
-                      </wps:bodyPr>
-                    </wps:wsp>
-                  </a:graphicData>
-                </a:graphic>
-                <wp14:sizeRelV relativeFrom="margin">
-                  <wp14:pctHeight>0</wp14:pctHeight>
-                </wp14:sizeRelV>
-              </wp:anchor>
-            </w:drawing>
-          </mc:Choice>
-          <mc:Fallback>
-            <w:pict>
-              <v:roundrect w14:anchorId="47FC6F53" id="Rectangle: Rounded Corners 9" o:spid="_x0000_s1031" style="position:absolute;left:0;text-align:left;margin-left:-47.8pt;margin-top:171.45pt;width:361.75pt;height:238.05pt;z-index:251666432;visibility:visible;mso-wrap-style:square;mso-height-percent:0;mso-wrap-distance-left:9pt;mso-wrap-distance-top:0;mso-wrap-distance-right:9pt;mso-wrap-distance-bottom:0;mso-position-horizontal:absolute;mso-position-horizontal-relative:text;mso-position-vertical:absolute;mso-position-vertical-relative:text;mso-height-percent:0;mso-height-relative:margin;v-text-anchor:middle" arcsize="10923f" o:gfxdata="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" fillcolor="white [3201]" strokecolor="#70ad47 [3209]" strokeweight="1pt">
-                <v:stroke joinstyle="miter"/>
-                <v:textbox>
-                  <w:txbxContent>
-                    <w:p>
-                      <w:pPr>
-                        <w:jc w:val="center"/>
-                        <w:rPr>
-                          <w:rFonts w:cs="B Titr"/>
-                          <w:b/>
-                          <w:bCs/>
-                          <w:sz w:val="20"/>
-                          <w:szCs w:val="20"/>
-                          <w:rtl/>
-                        </w:rPr>
-                      </w:pPr>
-                      <w:r>
-                        <w:rPr>
-                          <w:rFonts w:cs="B Titr" w:hint="cs"/>
-                          <w:b/>
-                          <w:bCs/>
-                          <w:sz w:val="20"/>
-                          <w:szCs w:val="20"/>
-                          <w:rtl/>
-                        </w:rPr>
-                        <w:t>تا</w:t>
-                      </w:r>
-                      <w:r>
-                        <w:rPr>
-                          <w:rFonts w:cs="B Titr" w:hint="cs"/>
-                          <w:b/>
-                          <w:bCs/>
-                          <w:sz w:val="20"/>
-                          <w:szCs w:val="20"/>
-                          <w:rtl/>
-                        </w:rPr>
-                        <w:t>ن</w:t>
-                      </w:r>
-                      <w:r>
-                        <w:rPr>
-                          <w:rFonts w:cs="B Titr" w:hint="cs"/>
-                          <w:b/>
-                          <w:bCs/>
-                          <w:sz w:val="20"/>
-                          <w:szCs w:val="20"/>
-                          <w:rtl/>
-                        </w:rPr>
-                        <w:t>وما استاندارد(</w:t>
-                      </w:r>
-                      <w:r>
-                        <w:rPr>
-                          <w:rFonts w:cs="B Titr"/>
-                          <w:b/>
-                          <w:bCs/>
-                          <w:sz w:val="20"/>
-                          <w:szCs w:val="20"/>
-                        </w:rPr>
-                        <w:t>FTTH</w:t>
-                      </w:r>
-                      <w:r>
-                        <w:rPr>
-                          <w:rFonts w:cs="B Titr" w:hint="cs"/>
-                          <w:b/>
-                          <w:bCs/>
-                          <w:sz w:val="20"/>
-                          <w:szCs w:val="20"/>
-                          <w:rtl/>
-                        </w:rPr>
-                        <w:t>)</w:t>
-                      </w:r>
-                    </w:p>
-                    <w:p>
-                      <w:pPr>
-                        <w:rPr>
-                          <w:rtl/>
-                        </w:rPr>
-                      </w:pPr>
-                    </w:p>
-                    <w:p/>
-                    <w:p>
-                      <w:pPr>
-                        <w:spacing w:line="240" w:lineRule="auto"/>
-                        <w:jc w:val="right"/>
-                      </w:pPr>
-                      <w:r>
-                        <w:rPr>
-                          <w:rFonts w:ascii="Cambria Math" w:hAnsi="Cambria Math" w:cs="Cambria Math"/>
-                        </w:rPr>
-                        <w:t>◻</w:t>
-                      </w:r>
-                      <w:r>
-                        <w:rPr>
-                          <w:rFonts w:ascii="Cambria Math" w:hAnsi="Cambria Math" w:cs="Cambria Math"/>
-                        </w:rPr>
-                        <w:t xml:space="preserve"> </w:t>
-                      </w:r>
-                      <w:r>
-                        <w:t>100mbps up to 200 mbps</w:t>
-                      </w:r>
-                    </w:p>
-                    <w:p>
-                      <w:pPr>
-                        <w:spacing w:line="240" w:lineRule="auto"/>
-                        <w:jc w:val="right"/>
-                      </w:pPr>
-                      <w:r>
-                        <w:t xml:space="preserve">{{plan20}} </w:t>
-                      </w:r>
-                      <w:r>
-                        <w:t xml:space="preserve">20GB       </w:t>
-                      </w:r>
-                      <w:r>
-                        <w:t>{{plan60}}</w:t>
-                      </w:r>
-                      <w:r>
-                        <w:t xml:space="preserve"> 60GB      </w:t>
-                      </w:r>
-                      <w:r>
-                        <w:t>{{plan120}}</w:t>
-                      </w:r>
-                      <w:r>
-                        <w:t xml:space="preserve"> 120GB     </w:t>
-                      </w:r>
-                      <w:r>
-                        <w:t>{{plan220}}</w:t>
-                      </w:r>
-                      <w:r>
-                        <w:t xml:space="preserve"> 220GB    </w:t>
-                      </w:r>
-                      <w:r>
-                        <w:t>{{customp}}</w:t>
-                      </w:r>
-                      <w:r>
-                        <w:t xml:space="preserve"> </w:t>
-                      </w:r>
-                    </w:p>
-                    <w:p>
-                      <w:pPr>
-                        <w:spacing w:line="240" w:lineRule="auto"/>
-                        <w:jc w:val="right"/>
-                      </w:pPr>
-                      <w:r>
-                        <w:rPr>
-                          <w:rFonts w:ascii="Cambria Math" w:hAnsi="Cambria Math" w:cs="Cambria Math"/>
-                        </w:rPr>
-                        <w:t>◻</w:t>
-                      </w:r>
-                      <w:r>
-                        <w:rPr>
-                          <w:rFonts w:ascii="Cambria Math" w:hAnsi="Cambria Math" w:cs="Cambria Math"/>
-                        </w:rPr>
-                        <w:t xml:space="preserve"> </w:t>
-                      </w:r>
-                      <w:r>
-                        <w:t>100</w:t>
-                      </w:r>
-                      <w:r>
-                        <w:t xml:space="preserve"> </w:t>
-                      </w:r>
-                      <w:r>
-                        <w:t>M</w:t>
-                      </w:r>
-                      <w:r>
-                        <w:t xml:space="preserve">bps </w:t>
-                      </w:r>
-                      <w:r>
-                        <w:t>U</w:t>
-                      </w:r>
-                      <w:r>
-                        <w:t xml:space="preserve">p to </w:t>
-                      </w:r>
-                      <w:r>
-                        <w:t>300</w:t>
-                      </w:r>
-                      <w:r>
-                        <w:t xml:space="preserve"> </w:t>
-                      </w:r>
-                      <w:r>
-                        <w:t>M</w:t>
-                      </w:r>
-                      <w:r>
-                        <w:t xml:space="preserve">bps </w:t>
-                      </w:r>
-                    </w:p>
-                    <w:p>
-                      <w:pPr>
-                        <w:jc w:val="right"/>
-                      </w:pPr>
-                      <w:r>
-                        <w:t>300</w:t>
-                      </w:r>
-                      <w:r>
-                        <w:t>GB</w:t>
-                      </w:r>
-                      <w:r>
-                        <w:rPr>
-                          <w:rFonts w:hint="cs"/>
-                          <w:rtl/>
-                        </w:rPr>
-                        <w:t xml:space="preserve"> </w:t>
-                      </w:r>
-                      <w:r>
-                        <w:rPr>
-                          <w:rFonts w:ascii="Cambria Math" w:hAnsi="Cambria Math" w:cs="Cambria Math" w:hint="cs"/>
-                          <w:rtl/>
-                        </w:rPr>
-                        <w:t>◯</w:t>
-                      </w:r>
-                      <w:r>
-                        <w:rPr>
-                          <w:rFonts w:hint="cs"/>
-                          <w:rtl/>
-                        </w:rPr>
-                        <w:t xml:space="preserve"> </w:t>
-                      </w:r>
-                      <w:r>
-                        <w:rPr>
-                          <w:rFonts w:ascii="Cambria Math" w:hAnsi="Cambria Math" w:cs="Cambria Math" w:hint="cs"/>
-                          <w:rtl/>
-                        </w:rPr>
-                        <w:t xml:space="preserve">    </w:t>
-                      </w:r>
-                      <w:r>
-                        <w:t>400</w:t>
-                      </w:r>
-                      <w:r>
-                        <w:t>GB</w:t>
-                      </w:r>
-                      <w:r>
-                        <w:rPr>
-                          <w:rFonts w:hint="cs"/>
-                          <w:rtl/>
-                        </w:rPr>
-                        <w:t xml:space="preserve"> </w:t>
-                      </w:r>
-                      <w:r>
-                        <w:rPr>
-                          <w:rFonts w:ascii="Cambria Math" w:hAnsi="Cambria Math" w:cs="Cambria Math" w:hint="cs"/>
-                          <w:rtl/>
-                        </w:rPr>
-                        <w:t>◯</w:t>
-                      </w:r>
-                      <w:r>
-                        <w:rPr>
-                          <w:rFonts w:hint="cs"/>
-                          <w:rtl/>
-                        </w:rPr>
-                        <w:t xml:space="preserve"> </w:t>
-                      </w:r>
-                      <w:r>
-                        <w:t xml:space="preserve">   </w:t>
-                      </w:r>
-                      <w:r>
-                        <w:rPr>
-                          <w:rFonts w:hint="cs"/>
-                          <w:rtl/>
-                        </w:rPr>
-                        <w:t xml:space="preserve"> </w:t>
-                      </w:r>
-                      <w:r>
-                        <w:t>500GB</w:t>
-                      </w:r>
-                      <w:r>
-                        <w:rPr>
-                          <w:rFonts w:hint="cs"/>
-                          <w:rtl/>
-                        </w:rPr>
-                        <w:t xml:space="preserve"> </w:t>
-                      </w:r>
-                      <w:r>
-                        <w:rPr>
-                          <w:rFonts w:ascii="Cambria Math" w:hAnsi="Cambria Math" w:cs="Cambria Math" w:hint="cs"/>
-                          <w:rtl/>
-                        </w:rPr>
-                        <w:t>◯</w:t>
-                      </w:r>
-                    </w:p>
-                    <w:p>
-                      <w:pPr>
-                        <w:jc w:val="right"/>
-                      </w:pPr>
-                      <w:r>
-                        <w:rPr>
-                          <w:rFonts w:ascii="Cambria Math" w:hAnsi="Cambria Math" w:cs="Cambria Math"/>
-                        </w:rPr>
-                        <w:t>◻</w:t>
-                      </w:r>
-                      <w:r>
-                        <w:rPr>
-                          <w:rFonts w:ascii="Cambria Math" w:hAnsi="Cambria Math" w:cs="Cambria Math"/>
-                        </w:rPr>
-                        <w:t xml:space="preserve"> </w:t>
-                      </w:r>
-                      <w:r>
-                        <w:t>300Mbps Up to 500 Mbps</w:t>
-                      </w:r>
-                    </w:p>
-                    <w:p>
-                      <w:pPr>
-                        <w:jc w:val="right"/>
-                      </w:pPr>
-                      <w:r>
-                        <w:t>1000GB</w:t>
-                      </w:r>
-                      <w:r>
-                        <w:rPr>
-                          <w:rFonts w:ascii="Cambria Math" w:hAnsi="Cambria Math" w:cs="Cambria Math" w:hint="cs"/>
-                          <w:rtl/>
-                        </w:rPr>
-                        <w:t>◯</w:t>
-                      </w:r>
-                      <w:r>
-                        <w:t xml:space="preserve"> </w:t>
-                      </w:r>
-                      <w:r>
-                        <w:t>2000GB</w:t>
-                      </w:r>
-                      <w:r>
-                        <w:t xml:space="preserve">   </w:t>
-                      </w:r>
-                      <w:r>
-                        <w:rPr>
-                          <w:rFonts w:ascii="Cambria Math" w:hAnsi="Cambria Math" w:cs="Cambria Math" w:hint="cs"/>
-                          <w:rtl/>
-                        </w:rPr>
-                        <w:t>◯</w:t>
-                      </w:r>
-                      <w:r>
-                        <w:t xml:space="preserve"> </w:t>
-                      </w:r>
-                      <w:r>
-                        <w:t>3000GB</w:t>
-                      </w:r>
-                      <w:r>
-                        <w:t xml:space="preserve">    </w:t>
-                      </w:r>
-                      <w:r>
-                        <w:rPr>
-                          <w:rFonts w:ascii="Cambria Math" w:hAnsi="Cambria Math" w:cs="Cambria Math" w:hint="cs"/>
-                          <w:rtl/>
-                        </w:rPr>
-                        <w:t>◯</w:t>
-                      </w:r>
-                    </w:p>
-                  </w:txbxContent>
-                </v:textbox>
-              </v:roundrect>
-            </w:pict>
-          </mc:Fallback>
-        </mc:AlternateContent>
-      </w:r>
-      <w:r>
-        <w:rPr>
-          <w:rFonts w:cs="B Titr" w:hint="cs"/>
-          <w:noProof/>
-        </w:rPr>
-        <mc:AlternateContent>
-          <mc:Choice Requires="wps">
-            <w:drawing>
-              <wp:anchor distT="0" distB="0" distL="114300" distR="114300" simplePos="0" relativeHeight="251671552" behindDoc="0" locked="0" layoutInCell="1" allowOverlap="1" wp14:anchorId="2D6C81AE" wp14:editId="1723D74E">
-                <wp:simplePos x="0" y="0"/>
-                <wp:positionH relativeFrom="column">
-                  <wp:posOffset>3887470</wp:posOffset>
-                </wp:positionH>
-                <wp:positionV relativeFrom="paragraph">
-                  <wp:posOffset>5196205</wp:posOffset>
-                </wp:positionV>
-                <wp:extent cx="2362200" cy="342900"/>
-                <wp:effectExtent l="0" t="0" r="19050" b="19050"/>
-                <wp:wrapNone/>
-                <wp:docPr id="16" name="Rectangle: Rounded Corners 16"/>
-                <wp:cNvGraphicFramePr/>
-                <a:graphic xmlns:a="http://schemas.openxmlformats.org/drawingml/2006/main">
-                  <a:graphicData uri="http://schemas.microsoft.com/office/word/2010/wordprocessingShape">
-                    <wps:wsp>
-                      <wps:cNvSpPr/>
-                      <wps:spPr>
-                        <a:xfrm>
-                          <a:off x="0" y="0"/>
-                          <a:ext cx="2362200" cy="342900"/>
-                        </a:xfrm>
-                        <a:prstGeom prst="roundRect">
-                          <a:avLst/>
-                        </a:prstGeom>
-                      </wps:spPr>
-                      <wps:style>
-                        <a:lnRef idx="2">
-                          <a:schemeClr val="accent6"/>
-                        </a:lnRef>
-                        <a:fillRef idx="1">
-                          <a:schemeClr val="lt1"/>
-                        </a:fillRef>
-                        <a:effectRef idx="0">
-                          <a:schemeClr val="accent6"/>
-                        </a:effectRef>
-                        <a:fontRef idx="minor">
-                          <a:schemeClr val="dk1"/>
-                        </a:fontRef>
-                      </wps:style>
-                      <wps:txbx>
-                        <w:txbxContent>
-                          <w:p>
-                            <w:r>
-                              <w:rPr>
-                                <w:rFonts w:hint="cs"/>
-                                <w:rtl/>
-                              </w:rPr>
-                              <w:t>{{</w:t>
-                            </w:r>
-                            <w:r>
-                              <w:t>sip</w:t>
-                            </w:r>
-                            <w:r>
-                              <w:rPr>
-                                <w:rFonts w:hint="cs"/>
-                                <w:rtl/>
-                              </w:rPr>
-                              <w:t xml:space="preserve">}} </w:t>
-                            </w:r>
-                            <w:r>
-                              <w:rPr>
-                                <w:rFonts w:hint="cs"/>
-                                <w:rtl/>
-                              </w:rPr>
-                              <w:t xml:space="preserve">متقاضی </w:t>
-                            </w:r>
-                            <w:r>
-                              <w:rPr>
-                                <w:rFonts w:hint="cs"/>
-                                <w:rtl/>
-                              </w:rPr>
-                              <w:t xml:space="preserve">سرویس </w:t>
-                            </w:r>
-                            <w:r>
-                              <w:rPr>
-                                <w:rFonts w:hint="cs"/>
-                                <w:rtl/>
-                              </w:rPr>
-                              <w:t>تلفن ثابت</w:t>
-                            </w:r>
-                            <w:r>
-                              <w:rPr>
-                                <w:rFonts w:hint="cs"/>
-                                <w:rtl/>
-                              </w:rPr>
-                              <w:t xml:space="preserve"> </w:t>
-                            </w:r>
-                            <w:r>
-                              <w:rPr>
-                                <w:rFonts w:hint="cs"/>
-                                <w:rtl/>
-                              </w:rPr>
-                              <w:t xml:space="preserve"> </w:t>
-                            </w:r>
-                            <w:r>
-                              <w:t>SIP Phone</w:t>
-                            </w:r>
-                          </w:p>
-                        </w:txbxContent>
-                      </wps:txbx>
-                      <wps:bodyPr rot="0" spcFirstLastPara="0" vertOverflow="overflow" horzOverflow="overflow" vert="horz" wrap="square" lIns="91440" tIns="45720" rIns="91440" bIns="45720" numCol="1" spcCol="0" rtlCol="1" fromWordArt="0" anchor="ctr" anchorCtr="0" forceAA="0" compatLnSpc="1">
-                        <a:prstTxWarp prst="textNoShape">
-                          <a:avLst/>
-                        </a:prstTxWarp>
-                        <a:noAutofit/>
-                      </wps:bodyPr>
-                    </wps:wsp>
-                  </a:graphicData>
-                </a:graphic>
-              </wp:anchor>
-            </w:drawing>
-          </mc:Choice>
-          <mc:Fallback>
-            <w:pict>
-              <v:roundrect w14:anchorId="2D6C81AE" id="Rectangle: Rounded Corners 16" o:spid="_x0000_s1032" style="position:absolute;left:0;text-align:left;margin-left:306.1pt;margin-top:409.15pt;width:186pt;height:27pt;z-index:251671552;visibility:visible;mso-wrap-style:square;mso-wrap-distance-left:9pt;mso-wrap-distance-top:0;mso-wrap-distance-right:9pt;mso-wrap-distance-bottom:0;mso-position-horizontal:absolute;mso-position-horizontal-relative:text;mso-position-vertical:absolute;mso-position-vertical-relative:text;v-text-anchor:middle" arcsize="10923f" o:gfxdata="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" fillcolor="white [3201]" strokecolor="#70ad47 [3209]" strokeweight="1pt">
-                <v:stroke joinstyle="miter"/>
-                <v:textbox>
-                  <w:txbxContent>
-                    <w:p>
-                      <w:r>
-                        <w:rPr>
-                          <w:rFonts w:hint="cs"/>
-                          <w:rtl/>
-                        </w:rPr>
-                        <w:t>{{</w:t>
-                      </w:r>
-                      <w:r>
-                        <w:t>sip</w:t>
-                      </w:r>
-                      <w:r>
-                        <w:rPr>
-                          <w:rFonts w:hint="cs"/>
-                          <w:rtl/>
-                        </w:rPr>
-                        <w:t xml:space="preserve">}} </w:t>
-                      </w:r>
-                      <w:r>
-                        <w:rPr>
-                          <w:rFonts w:hint="cs"/>
-                          <w:rtl/>
-                        </w:rPr>
-                        <w:t xml:space="preserve">متقاضی </w:t>
-                      </w:r>
-                      <w:r>
-                        <w:rPr>
-                          <w:rFonts w:hint="cs"/>
-                          <w:rtl/>
-                        </w:rPr>
-                        <w:t xml:space="preserve">سرویس </w:t>
-                      </w:r>
-                      <w:r>
-                        <w:rPr>
-                          <w:rFonts w:hint="cs"/>
-                          <w:rtl/>
-                        </w:rPr>
-                        <w:t>تلفن ثابت</w:t>
-                      </w:r>
-                      <w:r>
-                        <w:rPr>
-                          <w:rFonts w:hint="cs"/>
-                          <w:rtl/>
-                        </w:rPr>
-                        <w:t xml:space="preserve"> </w:t>
-                      </w:r>
-                      <w:r>
-                        <w:rPr>
-                          <w:rFonts w:hint="cs"/>
-                          <w:rtl/>
-                        </w:rPr>
-                        <w:t xml:space="preserve"> </w:t>
-                      </w:r>
-                      <w:r>
-                        <w:t>SIP Phone</w:t>
-                      </w:r>
                     </w:p>
                   </w:txbxContent>
                 </v:textbox>
@@ -3461,7 +3771,16 @@
                                 <w:bCs/>
                                 <w:rtl/>
                               </w:rPr>
-                              <w:t xml:space="preserve">کلیه ترافیک اینترنت با فناوری </w:t>
+                              <w:t xml:space="preserve">کلیه </w:t>
+                            </w:r>
+                            <w:r>
+                              <w:rPr>
+                                <w:rFonts w:cs="B Titr" w:hint="cs"/>
+                                <w:b/>
+                                <w:bCs/>
+                                <w:rtl/>
+                              </w:rPr>
+                              <w:t xml:space="preserve">ترافیک اینترنت با فناوری </w:t>
                             </w:r>
                             <w:r>
                               <w:rPr>
@@ -3578,7 +3897,16 @@
                           <w:bCs/>
                           <w:rtl/>
                         </w:rPr>
-                        <w:t xml:space="preserve">کلیه ترافیک اینترنت با فناوری </w:t>
+                        <w:t xml:space="preserve">کلیه </w:t>
+                      </w:r>
+                      <w:r>
+                        <w:rPr>
+                          <w:rFonts w:cs="B Titr" w:hint="cs"/>
+                          <w:b/>
+                          <w:bCs/>
+                          <w:rtl/>
+                        </w:rPr>
+                        <w:t xml:space="preserve">ترافیک اینترنت با فناوری </w:t>
                       </w:r>
                       <w:r>
                         <w:rPr>
@@ -3733,19 +4061,35 @@
                                 <w:rFonts w:cs="B Nazanin" w:hint="cs"/>
                                 <w:rtl/>
                               </w:rPr>
-                              <w:t>فیبر داخلی از قبل موجود می باشد(</w:t>
-                            </w:r>
-                            <w:r>
-                              <w:rPr>
-                                <w:rFonts w:cs="B Nazanin"/>
-                              </w:rPr>
-                              <w:t>Indoor drop</w:t>
-                            </w:r>
+                              <w:t xml:space="preserve">فیبر داخلی از قبل موجود می </w:t>
+                            </w:r>
+                            <w:proofErr w:type="gramStart"/>
                             <w:r>
                               <w:rPr>
                                 <w:rFonts w:cs="B Nazanin" w:hint="cs"/>
                                 <w:rtl/>
                               </w:rPr>
+                              <w:t>باشد(</w:t>
+                            </w:r>
+                            <w:proofErr w:type="gramEnd"/>
+                            <w:r>
+                              <w:rPr>
+                                <w:rFonts w:cs="B Nazanin"/>
+                              </w:rPr>
+                              <w:t xml:space="preserve">Indoor </w:t>
+                            </w:r>
+                            <w:proofErr w:type="gramStart"/>
+                            <w:r>
+                              <w:rPr>
+                                <w:rFonts w:cs="B Nazanin"/>
+                              </w:rPr>
+                              <w:t>drop</w:t>
+                            </w:r>
+                            <w:r>
+                              <w:rPr>
+                                <w:rFonts w:cs="B Nazanin" w:hint="cs"/>
+                                <w:rtl/>
+                              </w:rPr>
                               <w:t xml:space="preserve">)  </w:t>
                             </w:r>
                             <w:r>
@@ -3753,13 +4097,21 @@
                                 <w:rFonts w:cs="B Nazanin" w:hint="cs"/>
                                 <w:rtl/>
                               </w:rPr>
-                              <w:t xml:space="preserve">      </w:t>
-                            </w:r>
+                              <w:t xml:space="preserve"> </w:t>
+                            </w:r>
+                            <w:proofErr w:type="gramEnd"/>
                             <w:r>
                               <w:rPr>
                                 <w:rFonts w:cs="B Nazanin" w:hint="cs"/>
                                 <w:rtl/>
                               </w:rPr>
+                              <w:t xml:space="preserve">     </w:t>
+                            </w:r>
+                            <w:r>
+                              <w:rPr>
+                                <w:rFonts w:cs="B Nazanin" w:hint="cs"/>
+                                <w:rtl/>
+                              </w:rPr>
                               <w:t xml:space="preserve">   </w:t>
                             </w:r>
                             <w:r>
@@ -3790,6 +4142,7 @@
                               </w:rPr>
                               <w:t xml:space="preserve">         </w:t>
                             </w:r>
+                            <w:proofErr w:type="gramStart"/>
                             <w:r>
                               <w:rPr>
                                 <w:rFonts w:cs="B Nazanin" w:hint="cs"/>
@@ -3801,7 +4154,28 @@
                               <w:rPr>
                                 <w:rFonts w:ascii="Cambria Math" w:hAnsi="Cambria Math" w:cs="Cambria Math"/>
                               </w:rPr>
-                              <w:t>{{reqmodem}}</w:t>
+                              <w:t>{</w:t>
+                            </w:r>
+                            <w:proofErr w:type="gramEnd"/>
+                            <w:r>
+                              <w:rPr>
+                                <w:rFonts w:ascii="Cambria Math" w:hAnsi="Cambria Math" w:cs="Cambria Math"/>
+                              </w:rPr>
+                              <w:t>{</w:t>
+                            </w:r>
+                            <w:proofErr w:type="spellStart"/>
+                            <w:r>
+                              <w:rPr>
+                                <w:rFonts w:ascii="Cambria Math" w:hAnsi="Cambria Math" w:cs="Cambria Math"/>
+                              </w:rPr>
+                              <w:t>reqmodem</w:t>
+                            </w:r>
+                            <w:proofErr w:type="spellEnd"/>
+                            <w:r>
+                              <w:rPr>
+                                <w:rFonts w:ascii="Cambria Math" w:hAnsi="Cambria Math" w:cs="Cambria Math"/>
+                              </w:rPr>
+                              <w:t>}}</w:t>
                             </w:r>
                             <w:r>
                               <w:rPr>
@@ -3856,19 +4230,35 @@
                           <w:rFonts w:cs="B Nazanin" w:hint="cs"/>
                           <w:rtl/>
                         </w:rPr>
-                        <w:t>فیبر داخلی از قبل موجود می باشد(</w:t>
-                      </w:r>
-                      <w:r>
-                        <w:rPr>
-                          <w:rFonts w:cs="B Nazanin"/>
-                        </w:rPr>
-                        <w:t>Indoor drop</w:t>
-                      </w:r>
+                        <w:t xml:space="preserve">فیبر داخلی از قبل موجود می </w:t>
+                      </w:r>
+                      <w:proofErr w:type="gramStart"/>
                       <w:r>
                         <w:rPr>
                           <w:rFonts w:cs="B Nazanin" w:hint="cs"/>
                           <w:rtl/>
                         </w:rPr>
+                        <w:t>باشد(</w:t>
+                      </w:r>
+                      <w:proofErr w:type="gramEnd"/>
+                      <w:r>
+                        <w:rPr>
+                          <w:rFonts w:cs="B Nazanin"/>
+                        </w:rPr>
+                        <w:t xml:space="preserve">Indoor </w:t>
+                      </w:r>
+                      <w:proofErr w:type="gramStart"/>
+                      <w:r>
+                        <w:rPr>
+                          <w:rFonts w:cs="B Nazanin"/>
+                        </w:rPr>
+                        <w:t>drop</w:t>
+                      </w:r>
+                      <w:r>
+                        <w:rPr>
+                          <w:rFonts w:cs="B Nazanin" w:hint="cs"/>
+                          <w:rtl/>
+                        </w:rPr>
                         <w:t xml:space="preserve">)  </w:t>
                       </w:r>
                       <w:r>
@@ -3876,13 +4266,21 @@
                           <w:rFonts w:cs="B Nazanin" w:hint="cs"/>
                           <w:rtl/>
                         </w:rPr>
-                        <w:t xml:space="preserve">      </w:t>
-                      </w:r>
+                        <w:t xml:space="preserve"> </w:t>
+                      </w:r>
+                      <w:proofErr w:type="gramEnd"/>
                       <w:r>
                         <w:rPr>
                           <w:rFonts w:cs="B Nazanin" w:hint="cs"/>
                           <w:rtl/>
                         </w:rPr>
+                        <w:t xml:space="preserve">     </w:t>
+                      </w:r>
+                      <w:r>
+                        <w:rPr>
+                          <w:rFonts w:cs="B Nazanin" w:hint="cs"/>
+                          <w:rtl/>
+                        </w:rPr>
                         <w:t xml:space="preserve">   </w:t>
                       </w:r>
                       <w:r>
@@ -3913,6 +4311,7 @@
                         </w:rPr>
                         <w:t xml:space="preserve">         </w:t>
                       </w:r>
+                      <w:proofErr w:type="gramStart"/>
                       <w:r>
                         <w:rPr>
                           <w:rFonts w:cs="B Nazanin" w:hint="cs"/>
@@ -3924,7 +4323,28 @@
                         <w:rPr>
                           <w:rFonts w:ascii="Cambria Math" w:hAnsi="Cambria Math" w:cs="Cambria Math"/>
                         </w:rPr>
-                        <w:t>{{reqmodem}}</w:t>
+                        <w:t>{</w:t>
+                      </w:r>
+                      <w:proofErr w:type="gramEnd"/>
+                      <w:r>
+                        <w:rPr>
+                          <w:rFonts w:ascii="Cambria Math" w:hAnsi="Cambria Math" w:cs="Cambria Math"/>
+                        </w:rPr>
+                        <w:t>{</w:t>
+                      </w:r>
+                      <w:proofErr w:type="spellStart"/>
+                      <w:r>
+                        <w:rPr>
+                          <w:rFonts w:ascii="Cambria Math" w:hAnsi="Cambria Math" w:cs="Cambria Math"/>
+                        </w:rPr>
+                        <w:t>reqmodem</w:t>
+                      </w:r>
+                      <w:proofErr w:type="spellEnd"/>
+                      <w:r>
+                        <w:rPr>
+                          <w:rFonts w:ascii="Cambria Math" w:hAnsi="Cambria Math" w:cs="Cambria Math"/>
+                        </w:rPr>
+                        <w:t>}}</w:t>
                       </w:r>
                       <w:r>
                         <w:rPr>
@@ -4019,7 +4439,18 @@
                                 <w:szCs w:val="24"/>
                                 <w:rtl/>
                               </w:rPr>
-                              <w:t>مشخصات سرویس تانومای درخواستی</w:t>
+                              <w:t xml:space="preserve">مشخصات </w:t>
+                            </w:r>
+                            <w:r>
+                              <w:rPr>
+                                <w:rFonts w:cs="B Titr" w:hint="cs"/>
+                                <w:b/>
+                                <w:bCs/>
+                                <w:sz w:val="24"/>
+                                <w:szCs w:val="24"/>
+                                <w:rtl/>
+                              </w:rPr>
+                              <w:t>سرویس تانومای درخواستی</w:t>
                             </w:r>
                           </w:p>
                           <w:p>
@@ -4329,7 +4760,18 @@
                           <w:szCs w:val="24"/>
                           <w:rtl/>
                         </w:rPr>
-                        <w:t>مشخصات سرویس تانومای درخواستی</w:t>
+                        <w:t xml:space="preserve">مشخصات </w:t>
+                      </w:r>
+                      <w:r>
+                        <w:rPr>
+                          <w:rFonts w:cs="B Titr" w:hint="cs"/>
+                          <w:b/>
+                          <w:bCs/>
+                          <w:sz w:val="24"/>
+                          <w:szCs w:val="24"/>
+                          <w:rtl/>
+                        </w:rPr>
+                        <w:t>سرویس تانومای درخواستی</w:t>
                       </w:r>
                     </w:p>
                     <w:p>
@@ -4772,7 +5214,23 @@
                                 <w:rFonts w:ascii="Cambria Math" w:hAnsi="Cambria Math" w:cs="Times New Roman" w:hint="cs"/>
                                 <w:rtl/>
                               </w:rPr>
-                              <w:t xml:space="preserve">آقا/خانم : </w:t>
+                              <w:t>آقا/</w:t>
+                            </w:r>
+                            <w:proofErr w:type="gramStart"/>
+                            <w:r>
+                              <w:rPr>
+                                <w:rFonts w:ascii="Cambria Math" w:hAnsi="Cambria Math" w:cs="Times New Roman" w:hint="cs"/>
+                                <w:rtl/>
+                              </w:rPr>
+                              <w:t>خانم :</w:t>
+                            </w:r>
+                            <w:proofErr w:type="gramEnd"/>
+                            <w:r>
+                              <w:rPr>
+                                <w:rFonts w:ascii="Cambria Math" w:hAnsi="Cambria Math" w:cs="Times New Roman" w:hint="cs"/>
+                                <w:rtl/>
+                              </w:rPr>
+                              <w:t xml:space="preserve"> </w:t>
                             </w:r>
                             <w:r>
                               <w:rPr>
@@ -4927,7 +5385,23 @@
                           <w:rFonts w:ascii="Cambria Math" w:hAnsi="Cambria Math" w:cs="Times New Roman" w:hint="cs"/>
                           <w:rtl/>
                         </w:rPr>
-                        <w:t xml:space="preserve">آقا/خانم : </w:t>
+                        <w:t>آقا/</w:t>
+                      </w:r>
+                      <w:proofErr w:type="gramStart"/>
+                      <w:r>
+                        <w:rPr>
+                          <w:rFonts w:ascii="Cambria Math" w:hAnsi="Cambria Math" w:cs="Times New Roman" w:hint="cs"/>
+                          <w:rtl/>
+                        </w:rPr>
+                        <w:t>خانم :</w:t>
+                      </w:r>
+                      <w:proofErr w:type="gramEnd"/>
+                      <w:r>
+                        <w:rPr>
+                          <w:rFonts w:ascii="Cambria Math" w:hAnsi="Cambria Math" w:cs="Times New Roman" w:hint="cs"/>
+                          <w:rtl/>
+                        </w:rPr>
+                        <w:t xml:space="preserve"> </w:t>
                       </w:r>
                       <w:r>
                         <w:rPr>
@@ -5053,9 +5527,11 @@
                             </w:r>
                           </w:p>
                           <w:p>
+                            <w:proofErr w:type="spellStart"/>
                             <w:r>
                               <w:t>Zyxel</w:t>
                             </w:r>
+                            <w:proofErr w:type="spellEnd"/>
                             <w:r>
                               <w:rPr>
                                 <w:rFonts w:ascii="Cambria Math" w:hAnsi="Cambria Math" w:cs="Cambria Math"/>
@@ -5064,9 +5540,11 @@
                             </w:r>
                           </w:p>
                           <w:p>
+                            <w:proofErr w:type="spellStart"/>
                             <w:r>
                               <w:t>Iskratel</w:t>
                             </w:r>
+                            <w:proofErr w:type="spellEnd"/>
                             <w:r>
                               <w:rPr>
                                 <w:rFonts w:ascii="Cambria Math" w:hAnsi="Cambria Math" w:cs="Cambria Math"/>
@@ -5164,9 +5642,11 @@
                       </w:r>
                     </w:p>
                     <w:p>
+                      <w:proofErr w:type="spellStart"/>
                       <w:r>
                         <w:t>Zyxel</w:t>
                       </w:r>
+                      <w:proofErr w:type="spellEnd"/>
                       <w:r>
                         <w:rPr>
                           <w:rFonts w:ascii="Cambria Math" w:hAnsi="Cambria Math" w:cs="Cambria Math"/>
@@ -5175,9 +5655,11 @@
                       </w:r>
                     </w:p>
                     <w:p>
+                      <w:proofErr w:type="spellStart"/>
                       <w:r>
                         <w:t>Iskratel</w:t>
                       </w:r>
+                      <w:proofErr w:type="spellEnd"/>
                       <w:r>
                         <w:rPr>
                           <w:rFonts w:ascii="Cambria Math" w:hAnsi="Cambria Math" w:cs="Cambria Math"/>
@@ -5285,7 +5767,14 @@
                               <w:rPr>
                                 <w:rFonts w:ascii="Cambria Math" w:hAnsi="Cambria Math" w:cs="Cambria Math"/>
                               </w:rPr>
-                              <w:t xml:space="preserve"> {{ability}}</w:t>
+                              <w:t xml:space="preserve"> {{ability</w:t>
+                            </w:r>
+                            <w:proofErr w:type="gramStart"/>
+                            <w:r>
+                              <w:rPr>
+                                <w:rFonts w:ascii="Cambria Math" w:hAnsi="Cambria Math" w:cs="Cambria Math"/>
+                              </w:rPr>
+                              <w:t>}}</w:t>
                             </w:r>
                             <w:r>
                               <w:rPr>
@@ -5294,6 +5783,7 @@
                               </w:rPr>
                               <w:t>دارد</w:t>
                             </w:r>
+                            <w:proofErr w:type="gramEnd"/>
                           </w:p>
                           <w:p>
                             <w:pPr>
@@ -5306,7 +5796,14 @@
                               <w:rPr>
                                 <w:rFonts w:ascii="Cambria Math" w:hAnsi="Cambria Math" w:cs="Cambria Math"/>
                               </w:rPr>
-                              <w:t xml:space="preserve"> {{disability}}</w:t>
+                              <w:t xml:space="preserve"> {{disability</w:t>
+                            </w:r>
+                            <w:proofErr w:type="gramStart"/>
+                            <w:r>
+                              <w:rPr>
+                                <w:rFonts w:ascii="Cambria Math" w:hAnsi="Cambria Math" w:cs="Cambria Math"/>
+                              </w:rPr>
+                              <w:t>}}</w:t>
                             </w:r>
                             <w:r>
                               <w:rPr>
@@ -5315,6 +5812,7 @@
                               </w:rPr>
                               <w:t>ندارد</w:t>
                             </w:r>
+                            <w:proofErr w:type="gramEnd"/>
                           </w:p>
                           <w:p/>
                         </w:txbxContent>
@@ -5376,7 +5874,14 @@
                         <w:rPr>
                           <w:rFonts w:ascii="Cambria Math" w:hAnsi="Cambria Math" w:cs="Cambria Math"/>
                         </w:rPr>
-                        <w:t xml:space="preserve"> {{ability}}</w:t>
+                        <w:t xml:space="preserve"> {{ability</w:t>
+                      </w:r>
+                      <w:proofErr w:type="gramStart"/>
+                      <w:r>
+                        <w:rPr>
+                          <w:rFonts w:ascii="Cambria Math" w:hAnsi="Cambria Math" w:cs="Cambria Math"/>
+                        </w:rPr>
+                        <w:t>}}</w:t>
                       </w:r>
                       <w:r>
                         <w:rPr>
@@ -5385,6 +5890,7 @@
                         </w:rPr>
                         <w:t>دارد</w:t>
                       </w:r>
+                      <w:proofErr w:type="gramEnd"/>
                     </w:p>
                     <w:p>
                       <w:pPr>
@@ -5397,7 +5903,14 @@
                         <w:rPr>
                           <w:rFonts w:ascii="Cambria Math" w:hAnsi="Cambria Math" w:cs="Cambria Math"/>
                         </w:rPr>
-                        <w:t xml:space="preserve"> {{disability}}</w:t>
+                        <w:t xml:space="preserve"> {{disability</w:t>
+                      </w:r>
+                      <w:proofErr w:type="gramStart"/>
+                      <w:r>
+                        <w:rPr>
+                          <w:rFonts w:ascii="Cambria Math" w:hAnsi="Cambria Math" w:cs="Cambria Math"/>
+                        </w:rPr>
+                        <w:t>}}</w:t>
                       </w:r>
                       <w:r>
                         <w:rPr>
@@ -5406,6 +5919,7 @@
                         </w:rPr>
                         <w:t>ندارد</w:t>
                       </w:r>
+                      <w:proofErr w:type="gramEnd"/>
                     </w:p>
                     <w:p/>
                   </w:txbxContent>
@@ -5482,7 +5996,16 @@
                                 <w:szCs w:val="20"/>
                                 <w:rtl/>
                               </w:rPr>
-                              <w:t>کد زون</w:t>
+                              <w:t xml:space="preserve">کد </w:t>
+                            </w:r>
+                            <w:r>
+                              <w:rPr>
+                                <w:rFonts w:cs="B Nazanin" w:hint="cs"/>
+                                <w:sz w:val="20"/>
+                                <w:szCs w:val="20"/>
+                                <w:rtl/>
+                              </w:rPr>
+                              <w:t>زون</w:t>
                             </w:r>
                             <w:r>
                               <w:rPr>
@@ -5675,7 +6198,16 @@
                           <w:szCs w:val="20"/>
                           <w:rtl/>
                         </w:rPr>
-                        <w:t>کد زون</w:t>
+                        <w:t xml:space="preserve">کد </w:t>
+                      </w:r>
+                      <w:r>
+                        <w:rPr>
+                          <w:rFonts w:cs="B Nazanin" w:hint="cs"/>
+                          <w:sz w:val="20"/>
+                          <w:szCs w:val="20"/>
+                          <w:rtl/>
+                        </w:rPr>
+                        <w:t>زون</w:t>
                       </w:r>
                       <w:r>
                         <w:rPr>
@@ -6810,16 +7342,28 @@
                                 <w:rFonts w:hint="cs"/>
                                 <w:rtl/>
                               </w:rPr>
-                              <w:t xml:space="preserve">ماه      </w:t>
-                            </w:r>
-                            <w:r>
-                              <w:t>{{mo6}}</w:t>
-                            </w:r>
+                              <w:t xml:space="preserve">ماه   </w:t>
+                            </w:r>
+                            <w:proofErr w:type="gramStart"/>
                             <w:r>
                               <w:rPr>
                                 <w:rFonts w:hint="cs"/>
                                 <w:rtl/>
                               </w:rPr>
+                              <w:t xml:space="preserve">   </w:t>
+                            </w:r>
+                            <w:r>
+                              <w:t>{</w:t>
+                            </w:r>
+                            <w:proofErr w:type="gramEnd"/>
+                            <w:r>
+                              <w:t>{mo6}}</w:t>
+                            </w:r>
+                            <w:r>
+                              <w:rPr>
+                                <w:rFonts w:hint="cs"/>
+                                <w:rtl/>
+                              </w:rPr>
                               <w:t xml:space="preserve"> 6</w:t>
                             </w:r>
                             <w:r>
@@ -6830,10 +7374,22 @@
                                 <w:rFonts w:hint="cs"/>
                                 <w:rtl/>
                               </w:rPr>
-                              <w:t xml:space="preserve">ماه       </w:t>
-                            </w:r>
-                            <w:r>
-                              <w:t>{{mo12}}</w:t>
+                              <w:t xml:space="preserve">ماه    </w:t>
+                            </w:r>
+                            <w:proofErr w:type="gramStart"/>
+                            <w:r>
+                              <w:rPr>
+                                <w:rFonts w:hint="cs"/>
+                                <w:rtl/>
+                              </w:rPr>
+                              <w:t xml:space="preserve">   </w:t>
+                            </w:r>
+                            <w:r>
+                              <w:t>{</w:t>
+                            </w:r>
+                            <w:proofErr w:type="gramEnd"/>
+                            <w:r>
+                              <w:t>{mo12}}</w:t>
                             </w:r>
                             <w:r>
                               <w:rPr>
@@ -6904,16 +7460,28 @@
                           <w:rFonts w:hint="cs"/>
                           <w:rtl/>
                         </w:rPr>
-                        <w:t xml:space="preserve">ماه      </w:t>
-                      </w:r>
-                      <w:r>
-                        <w:t>{{mo6}}</w:t>
-                      </w:r>
+                        <w:t xml:space="preserve">ماه   </w:t>
+                      </w:r>
+                      <w:proofErr w:type="gramStart"/>
                       <w:r>
                         <w:rPr>
                           <w:rFonts w:hint="cs"/>
                           <w:rtl/>
                         </w:rPr>
+                        <w:t xml:space="preserve">   </w:t>
+                      </w:r>
+                      <w:r>
+                        <w:t>{</w:t>
+                      </w:r>
+                      <w:proofErr w:type="gramEnd"/>
+                      <w:r>
+                        <w:t>{mo6}}</w:t>
+                      </w:r>
+                      <w:r>
+                        <w:rPr>
+                          <w:rFonts w:hint="cs"/>
+                          <w:rtl/>
+                        </w:rPr>
                         <w:t xml:space="preserve"> 6</w:t>
                       </w:r>
                       <w:r>
@@ -6924,10 +7492,22 @@
                           <w:rFonts w:hint="cs"/>
                           <w:rtl/>
                         </w:rPr>
-                        <w:t xml:space="preserve">ماه       </w:t>
-                      </w:r>
-                      <w:r>
-                        <w:t>{{mo12}}</w:t>
+                        <w:t xml:space="preserve">ماه    </w:t>
+                      </w:r>
+                      <w:proofErr w:type="gramStart"/>
+                      <w:r>
+                        <w:rPr>
+                          <w:rFonts w:hint="cs"/>
+                          <w:rtl/>
+                        </w:rPr>
+                        <w:t xml:space="preserve">   </w:t>
+                      </w:r>
+                      <w:r>
+                        <w:t>{</w:t>
+                      </w:r>
+                      <w:proofErr w:type="gramEnd"/>
+                      <w:r>
+                        <w:t>{mo12}}</w:t>
                       </w:r>
                       <w:r>
                         <w:rPr>

</xml_diff>

<commit_message>
Add snappshot and new table also added prepayments and post payements
</commit_message>
<xml_diff>
--- a/myapp/dock-form/template.docx
+++ b/myapp/dock-form/template.docx
@@ -1473,18 +1473,7 @@
                                 <w:szCs w:val="20"/>
                                 <w:rtl/>
                               </w:rPr>
-                              <w:t xml:space="preserve">وما </w:t>
-                            </w:r>
-                            <w:r>
-                              <w:rPr>
-                                <w:rFonts w:cs="B Titr" w:hint="cs"/>
-                                <w:b/>
-                                <w:bCs/>
-                                <w:sz w:val="20"/>
-                                <w:szCs w:val="20"/>
-                                <w:rtl/>
-                              </w:rPr>
-                              <w:t>استاندارد(</w:t>
+                              <w:t>وما استاندارد(</w:t>
                             </w:r>
                             <w:r>
                               <w:rPr>
@@ -7099,10 +7088,15 @@
                             </w:pPr>
                             <w:r>
                               <w:rPr>
-                                <w:rFonts w:ascii="Cambria Math" w:hAnsi="Cambria Math" w:cs="Cambria Math" w:hint="cs"/>
-                                <w:rtl/>
-                              </w:rPr>
-                              <w:t>◯</w:t>
+                                <w:rFonts w:ascii="Cambria Math" w:hAnsi="Cambria Math" w:cs="Cambria Math"/>
+                              </w:rPr>
+                              <w:t xml:space="preserve"> </w:t>
+                            </w:r>
+                            <w:r>
+                              <w:rPr>
+                                <w:rFonts w:ascii="Cambria Math" w:hAnsi="Cambria Math" w:cs="Cambria Math"/>
+                              </w:rPr>
+                              <w:t>{{prep}}</w:t>
                             </w:r>
                             <w:r>
                               <w:rPr>
@@ -7121,13 +7115,35 @@
                               <w:rPr>
                                 <w:rFonts w:ascii="Segoe UI Symbol" w:hAnsi="Segoe UI Symbol" w:cs="Segoe UI Symbol"/>
                               </w:rPr>
-                              <w:t>⬤</w:t>
-                            </w:r>
+                              <w:t>{{</w:t>
+                            </w:r>
+                            <w:proofErr w:type="spellStart"/>
                             <w:r>
                               <w:rPr>
                                 <w:rFonts w:ascii="Segoe UI Symbol" w:hAnsi="Segoe UI Symbol" w:cs="Segoe UI Symbol"/>
                               </w:rPr>
-                              <w:t xml:space="preserve">      </w:t>
+                              <w:t>postp</w:t>
+                            </w:r>
+                            <w:proofErr w:type="spellEnd"/>
+                            <w:proofErr w:type="gramStart"/>
+                            <w:r>
+                              <w:rPr>
+                                <w:rFonts w:ascii="Segoe UI Symbol" w:hAnsi="Segoe UI Symbol" w:cs="Segoe UI Symbol"/>
+                              </w:rPr>
+                              <w:t>}}</w:t>
+                            </w:r>
+                            <w:r>
+                              <w:rPr>
+                                <w:rFonts w:ascii="Segoe UI Symbol" w:hAnsi="Segoe UI Symbol" w:cs="Segoe UI Symbol"/>
+                              </w:rPr>
+                              <w:t xml:space="preserve">   </w:t>
+                            </w:r>
+                            <w:proofErr w:type="gramEnd"/>
+                            <w:r>
+                              <w:rPr>
+                                <w:rFonts w:ascii="Segoe UI Symbol" w:hAnsi="Segoe UI Symbol" w:cs="Segoe UI Symbol"/>
+                              </w:rPr>
+                              <w:t xml:space="preserve">  </w:t>
                             </w:r>
                             <w:r>
                               <w:rPr>
@@ -7197,10 +7213,15 @@
                       </w:pPr>
                       <w:r>
                         <w:rPr>
-                          <w:rFonts w:ascii="Cambria Math" w:hAnsi="Cambria Math" w:cs="Cambria Math" w:hint="cs"/>
-                          <w:rtl/>
-                        </w:rPr>
-                        <w:t>◯</w:t>
+                          <w:rFonts w:ascii="Cambria Math" w:hAnsi="Cambria Math" w:cs="Cambria Math"/>
+                        </w:rPr>
+                        <w:t xml:space="preserve"> </w:t>
+                      </w:r>
+                      <w:r>
+                        <w:rPr>
+                          <w:rFonts w:ascii="Cambria Math" w:hAnsi="Cambria Math" w:cs="Cambria Math"/>
+                        </w:rPr>
+                        <w:t>{{prep}}</w:t>
                       </w:r>
                       <w:r>
                         <w:rPr>
@@ -7219,13 +7240,35 @@
                         <w:rPr>
                           <w:rFonts w:ascii="Segoe UI Symbol" w:hAnsi="Segoe UI Symbol" w:cs="Segoe UI Symbol"/>
                         </w:rPr>
-                        <w:t>⬤</w:t>
-                      </w:r>
+                        <w:t>{{</w:t>
+                      </w:r>
+                      <w:proofErr w:type="spellStart"/>
                       <w:r>
                         <w:rPr>
                           <w:rFonts w:ascii="Segoe UI Symbol" w:hAnsi="Segoe UI Symbol" w:cs="Segoe UI Symbol"/>
                         </w:rPr>
-                        <w:t xml:space="preserve">      </w:t>
+                        <w:t>postp</w:t>
+                      </w:r>
+                      <w:proofErr w:type="spellEnd"/>
+                      <w:proofErr w:type="gramStart"/>
+                      <w:r>
+                        <w:rPr>
+                          <w:rFonts w:ascii="Segoe UI Symbol" w:hAnsi="Segoe UI Symbol" w:cs="Segoe UI Symbol"/>
+                        </w:rPr>
+                        <w:t>}}</w:t>
+                      </w:r>
+                      <w:r>
+                        <w:rPr>
+                          <w:rFonts w:ascii="Segoe UI Symbol" w:hAnsi="Segoe UI Symbol" w:cs="Segoe UI Symbol"/>
+                        </w:rPr>
+                        <w:t xml:space="preserve">   </w:t>
+                      </w:r>
+                      <w:proofErr w:type="gramEnd"/>
+                      <w:r>
+                        <w:rPr>
+                          <w:rFonts w:ascii="Segoe UI Symbol" w:hAnsi="Segoe UI Symbol" w:cs="Segoe UI Symbol"/>
+                        </w:rPr>
+                        <w:t xml:space="preserve">  </w:t>
                       </w:r>
                       <w:r>
                         <w:rPr>

</xml_diff>